<commit_message>
updated the details of systems dependency issues
</commit_message>
<xml_diff>
--- a/project_management/internal_meetings/2012/20120117_team_meeting.docx
+++ b/project_management/internal_meetings/2012/20120117_team_meeting.docx
@@ -6,18 +6,8 @@
       <w:pPr>
         <w:pStyle w:val="Heading1"/>
       </w:pPr>
-      <w:proofErr w:type="spellStart"/>
-      <w:proofErr w:type="gramStart"/>
-      <w:r>
-        <w:t>caArray</w:t>
-      </w:r>
-      <w:proofErr w:type="gramEnd"/>
-      <w:r>
-        <w:t>-caIntegrator</w:t>
-      </w:r>
-      <w:proofErr w:type="spellEnd"/>
-      <w:r>
-        <w:t xml:space="preserve"> – Status </w:t>
+      <w:r>
+        <w:t xml:space="preserve">caArray-caIntegrator – Status </w:t>
       </w:r>
       <w:r>
         <w:t>Meeting</w:t>
@@ -180,31 +170,13 @@
                 <w:lang w:eastAsia="en-US"/>
               </w:rPr>
             </w:pPr>
-            <w:proofErr w:type="spellStart"/>
-            <w:r>
-              <w:rPr>
-                <w:rFonts w:asciiTheme="majorHAnsi" w:eastAsiaTheme="minorHAnsi" w:hAnsiTheme="majorHAnsi" w:cstheme="minorBidi"/>
-                <w:lang w:eastAsia="en-US"/>
-              </w:rPr>
-              <w:t>Mervi</w:t>
-            </w:r>
-            <w:proofErr w:type="spellEnd"/>
-            <w:r>
-              <w:rPr>
-                <w:rFonts w:asciiTheme="majorHAnsi" w:eastAsiaTheme="minorHAnsi" w:hAnsiTheme="majorHAnsi" w:cstheme="minorBidi"/>
-                <w:lang w:eastAsia="en-US"/>
-              </w:rPr>
-              <w:t xml:space="preserve"> </w:t>
-            </w:r>
-            <w:proofErr w:type="spellStart"/>
-            <w:r>
-              <w:rPr>
-                <w:rFonts w:asciiTheme="majorHAnsi" w:eastAsiaTheme="minorHAnsi" w:hAnsiTheme="majorHAnsi" w:cstheme="minorBidi"/>
-                <w:lang w:eastAsia="en-US"/>
-              </w:rPr>
-              <w:t>Heiskanen</w:t>
-            </w:r>
-            <w:proofErr w:type="spellEnd"/>
+            <w:r>
+              <w:rPr>
+                <w:rFonts w:asciiTheme="majorHAnsi" w:eastAsiaTheme="minorHAnsi" w:hAnsiTheme="majorHAnsi" w:cstheme="minorBidi"/>
+                <w:lang w:eastAsia="en-US"/>
+              </w:rPr>
+              <w:t>Mervi Heiskanen</w:t>
+            </w:r>
           </w:p>
         </w:tc>
         <w:tc>
@@ -233,21 +205,12 @@
                 <w:lang w:eastAsia="en-US"/>
               </w:rPr>
             </w:pPr>
-            <w:proofErr w:type="spellStart"/>
-            <w:r>
-              <w:rPr>
-                <w:rFonts w:asciiTheme="majorHAnsi" w:eastAsiaTheme="minorHAnsi" w:hAnsiTheme="majorHAnsi" w:cstheme="minorBidi"/>
-                <w:lang w:eastAsia="en-US"/>
-              </w:rPr>
-              <w:t>Cuong</w:t>
-            </w:r>
-            <w:proofErr w:type="spellEnd"/>
-            <w:r>
-              <w:rPr>
-                <w:rFonts w:asciiTheme="majorHAnsi" w:eastAsiaTheme="minorHAnsi" w:hAnsiTheme="majorHAnsi" w:cstheme="minorBidi"/>
-                <w:lang w:eastAsia="en-US"/>
-              </w:rPr>
-              <w:t xml:space="preserve"> Nguyen</w:t>
+            <w:r>
+              <w:rPr>
+                <w:rFonts w:asciiTheme="majorHAnsi" w:eastAsiaTheme="minorHAnsi" w:hAnsiTheme="majorHAnsi" w:cstheme="minorBidi"/>
+                <w:lang w:eastAsia="en-US"/>
+              </w:rPr>
+              <w:t>Cuong Nguyen</w:t>
             </w:r>
           </w:p>
         </w:tc>
@@ -280,17 +243,8 @@
                 <w:rFonts w:asciiTheme="majorHAnsi" w:eastAsiaTheme="minorHAnsi" w:hAnsiTheme="majorHAnsi" w:cstheme="minorBidi"/>
                 <w:lang w:eastAsia="en-US"/>
               </w:rPr>
-              <w:t xml:space="preserve">Michael </w:t>
-            </w:r>
-            <w:proofErr w:type="spellStart"/>
-            <w:r>
-              <w:rPr>
-                <w:rFonts w:asciiTheme="majorHAnsi" w:eastAsiaTheme="minorHAnsi" w:hAnsiTheme="majorHAnsi" w:cstheme="minorBidi"/>
-                <w:lang w:eastAsia="en-US"/>
-              </w:rPr>
-              <w:t>Benham</w:t>
-            </w:r>
-            <w:proofErr w:type="spellEnd"/>
+              <w:t>Michael Benham</w:t>
+            </w:r>
           </w:p>
         </w:tc>
         <w:tc>
@@ -304,7 +258,6 @@
                 <w:lang w:eastAsia="en-US"/>
               </w:rPr>
             </w:pPr>
-            <w:proofErr w:type="gramStart"/>
             <w:r>
               <w:rPr>
                 <w:rFonts w:asciiTheme="majorHAnsi" w:eastAsiaTheme="minorHAnsi" w:hAnsiTheme="majorHAnsi" w:cstheme="minorBidi"/>
@@ -312,7 +265,6 @@
               </w:rPr>
               <w:t>x</w:t>
             </w:r>
-            <w:proofErr w:type="gramEnd"/>
           </w:p>
         </w:tc>
       </w:tr>
@@ -348,7 +300,6 @@
                 <w:lang w:eastAsia="en-US"/>
               </w:rPr>
             </w:pPr>
-            <w:proofErr w:type="gramStart"/>
             <w:r>
               <w:rPr>
                 <w:rFonts w:asciiTheme="majorHAnsi" w:eastAsiaTheme="minorHAnsi" w:hAnsiTheme="majorHAnsi" w:cstheme="minorBidi"/>
@@ -356,7 +307,6 @@
               </w:rPr>
               <w:t>x</w:t>
             </w:r>
-            <w:proofErr w:type="gramEnd"/>
           </w:p>
         </w:tc>
         <w:tc>
@@ -370,31 +320,13 @@
                 <w:lang w:eastAsia="en-US"/>
               </w:rPr>
             </w:pPr>
-            <w:proofErr w:type="spellStart"/>
-            <w:r>
-              <w:rPr>
-                <w:rFonts w:asciiTheme="majorHAnsi" w:eastAsiaTheme="minorHAnsi" w:hAnsiTheme="majorHAnsi" w:cstheme="minorBidi"/>
-                <w:lang w:eastAsia="en-US"/>
-              </w:rPr>
-              <w:t>Quy</w:t>
-            </w:r>
-            <w:proofErr w:type="spellEnd"/>
-            <w:r>
-              <w:rPr>
-                <w:rFonts w:asciiTheme="majorHAnsi" w:eastAsiaTheme="minorHAnsi" w:hAnsiTheme="majorHAnsi" w:cstheme="minorBidi"/>
-                <w:lang w:eastAsia="en-US"/>
-              </w:rPr>
-              <w:t xml:space="preserve"> </w:t>
-            </w:r>
-            <w:proofErr w:type="spellStart"/>
-            <w:r>
-              <w:rPr>
-                <w:rFonts w:asciiTheme="majorHAnsi" w:eastAsiaTheme="minorHAnsi" w:hAnsiTheme="majorHAnsi" w:cstheme="minorBidi"/>
-                <w:lang w:eastAsia="en-US"/>
-              </w:rPr>
-              <w:t>Phung</w:t>
-            </w:r>
-            <w:proofErr w:type="spellEnd"/>
+            <w:r>
+              <w:rPr>
+                <w:rFonts w:asciiTheme="majorHAnsi" w:eastAsiaTheme="minorHAnsi" w:hAnsiTheme="majorHAnsi" w:cstheme="minorBidi"/>
+                <w:lang w:eastAsia="en-US"/>
+              </w:rPr>
+              <w:t>Quy Phung</w:t>
+            </w:r>
           </w:p>
         </w:tc>
         <w:tc>
@@ -408,7 +340,6 @@
                 <w:lang w:eastAsia="en-US"/>
               </w:rPr>
             </w:pPr>
-            <w:proofErr w:type="gramStart"/>
             <w:r>
               <w:rPr>
                 <w:rFonts w:asciiTheme="majorHAnsi" w:eastAsiaTheme="minorHAnsi" w:hAnsiTheme="majorHAnsi" w:cstheme="minorBidi"/>
@@ -416,7 +347,6 @@
               </w:rPr>
               <w:t>x</w:t>
             </w:r>
-            <w:proofErr w:type="gramEnd"/>
           </w:p>
         </w:tc>
       </w:tr>
@@ -465,31 +395,13 @@
                 <w:lang w:eastAsia="en-US"/>
               </w:rPr>
             </w:pPr>
-            <w:proofErr w:type="spellStart"/>
-            <w:r>
-              <w:rPr>
-                <w:rFonts w:asciiTheme="majorHAnsi" w:eastAsiaTheme="minorHAnsi" w:hAnsiTheme="majorHAnsi" w:cstheme="minorBidi"/>
-                <w:lang w:eastAsia="en-US"/>
-              </w:rPr>
-              <w:t>Rashmi</w:t>
-            </w:r>
-            <w:proofErr w:type="spellEnd"/>
-            <w:r>
-              <w:rPr>
-                <w:rFonts w:asciiTheme="majorHAnsi" w:eastAsiaTheme="minorHAnsi" w:hAnsiTheme="majorHAnsi" w:cstheme="minorBidi"/>
-                <w:lang w:eastAsia="en-US"/>
-              </w:rPr>
-              <w:t xml:space="preserve"> </w:t>
-            </w:r>
-            <w:proofErr w:type="spellStart"/>
-            <w:r>
-              <w:rPr>
-                <w:rFonts w:asciiTheme="majorHAnsi" w:eastAsiaTheme="minorHAnsi" w:hAnsiTheme="majorHAnsi" w:cstheme="minorBidi"/>
-                <w:lang w:eastAsia="en-US"/>
-              </w:rPr>
-              <w:t>Srinivasa</w:t>
-            </w:r>
-            <w:proofErr w:type="spellEnd"/>
+            <w:r>
+              <w:rPr>
+                <w:rFonts w:asciiTheme="majorHAnsi" w:eastAsiaTheme="minorHAnsi" w:hAnsiTheme="majorHAnsi" w:cstheme="minorBidi"/>
+                <w:lang w:eastAsia="en-US"/>
+              </w:rPr>
+              <w:t>Rashmi Srinivasa</w:t>
+            </w:r>
           </w:p>
         </w:tc>
         <w:tc>
@@ -523,17 +435,8 @@
                 <w:rFonts w:asciiTheme="majorHAnsi" w:eastAsiaTheme="minorHAnsi" w:hAnsiTheme="majorHAnsi" w:cstheme="minorBidi"/>
                 <w:lang w:eastAsia="en-US"/>
               </w:rPr>
-              <w:t xml:space="preserve">Eve </w:t>
-            </w:r>
-            <w:proofErr w:type="spellStart"/>
-            <w:r>
-              <w:rPr>
-                <w:rFonts w:asciiTheme="majorHAnsi" w:eastAsiaTheme="minorHAnsi" w:hAnsiTheme="majorHAnsi" w:cstheme="minorBidi"/>
-                <w:lang w:eastAsia="en-US"/>
-              </w:rPr>
-              <w:t>Shalley</w:t>
-            </w:r>
-            <w:proofErr w:type="spellEnd"/>
+              <w:t>Eve Shalley</w:t>
+            </w:r>
           </w:p>
         </w:tc>
         <w:tc>
@@ -615,7 +518,6 @@
                 <w:lang w:eastAsia="en-US"/>
               </w:rPr>
             </w:pPr>
-            <w:proofErr w:type="gramStart"/>
             <w:r>
               <w:rPr>
                 <w:rFonts w:asciiTheme="majorHAnsi" w:eastAsiaTheme="minorHAnsi" w:hAnsiTheme="majorHAnsi" w:cstheme="minorBidi"/>
@@ -623,7 +525,6 @@
               </w:rPr>
               <w:t>x</w:t>
             </w:r>
-            <w:proofErr w:type="gramEnd"/>
           </w:p>
         </w:tc>
         <w:tc>
@@ -657,7 +558,6 @@
                 <w:lang w:eastAsia="en-US"/>
               </w:rPr>
             </w:pPr>
-            <w:proofErr w:type="gramStart"/>
             <w:r>
               <w:rPr>
                 <w:rFonts w:asciiTheme="majorHAnsi" w:eastAsiaTheme="minorHAnsi" w:hAnsiTheme="majorHAnsi" w:cstheme="minorBidi"/>
@@ -665,7 +565,6 @@
               </w:rPr>
               <w:t>x</w:t>
             </w:r>
-            <w:proofErr w:type="gramEnd"/>
           </w:p>
         </w:tc>
       </w:tr>
@@ -686,17 +585,8 @@
                 <w:rFonts w:asciiTheme="majorHAnsi" w:eastAsiaTheme="minorHAnsi" w:hAnsiTheme="majorHAnsi" w:cstheme="minorBidi"/>
                 <w:lang w:eastAsia="en-US"/>
               </w:rPr>
-              <w:t xml:space="preserve">Jacob </w:t>
-            </w:r>
-            <w:proofErr w:type="spellStart"/>
-            <w:r>
-              <w:rPr>
-                <w:rFonts w:asciiTheme="majorHAnsi" w:eastAsiaTheme="minorHAnsi" w:hAnsiTheme="majorHAnsi" w:cstheme="minorBidi"/>
-                <w:lang w:eastAsia="en-US"/>
-              </w:rPr>
-              <w:t>Mensah</w:t>
-            </w:r>
-            <w:proofErr w:type="spellEnd"/>
+              <w:t>Jacob Mensah</w:t>
+            </w:r>
           </w:p>
         </w:tc>
         <w:tc>
@@ -728,17 +618,8 @@
                 <w:rFonts w:asciiTheme="majorHAnsi" w:eastAsiaTheme="minorHAnsi" w:hAnsiTheme="majorHAnsi" w:cstheme="minorBidi"/>
                 <w:lang w:eastAsia="en-US"/>
               </w:rPr>
-              <w:t xml:space="preserve">Tony </w:t>
-            </w:r>
-            <w:proofErr w:type="spellStart"/>
-            <w:r>
-              <w:rPr>
-                <w:rFonts w:asciiTheme="majorHAnsi" w:eastAsiaTheme="minorHAnsi" w:hAnsiTheme="majorHAnsi" w:cstheme="minorBidi"/>
-                <w:lang w:eastAsia="en-US"/>
-              </w:rPr>
-              <w:t>Kerlavage</w:t>
-            </w:r>
-            <w:proofErr w:type="spellEnd"/>
+              <w:t>Tony Kerlavage</w:t>
+            </w:r>
           </w:p>
         </w:tc>
         <w:tc>
@@ -787,7 +668,6 @@
                 <w:lang w:eastAsia="en-US"/>
               </w:rPr>
             </w:pPr>
-            <w:proofErr w:type="gramStart"/>
             <w:r>
               <w:rPr>
                 <w:rFonts w:asciiTheme="majorHAnsi" w:eastAsiaTheme="minorHAnsi" w:hAnsiTheme="majorHAnsi" w:cstheme="minorBidi"/>
@@ -795,7 +675,6 @@
               </w:rPr>
               <w:t>x</w:t>
             </w:r>
-            <w:proofErr w:type="gramEnd"/>
           </w:p>
         </w:tc>
         <w:tc>
@@ -829,7 +708,6 @@
                 <w:lang w:eastAsia="en-US"/>
               </w:rPr>
             </w:pPr>
-            <w:proofErr w:type="gramStart"/>
             <w:r>
               <w:rPr>
                 <w:rFonts w:asciiTheme="majorHAnsi" w:eastAsiaTheme="minorHAnsi" w:hAnsiTheme="majorHAnsi" w:cstheme="minorBidi"/>
@@ -837,7 +715,6 @@
               </w:rPr>
               <w:t>x</w:t>
             </w:r>
-            <w:proofErr w:type="gramEnd"/>
           </w:p>
         </w:tc>
       </w:tr>
@@ -873,7 +750,6 @@
                 <w:lang w:eastAsia="en-US"/>
               </w:rPr>
             </w:pPr>
-            <w:proofErr w:type="gramStart"/>
             <w:r>
               <w:rPr>
                 <w:rFonts w:asciiTheme="majorHAnsi" w:eastAsiaTheme="minorHAnsi" w:hAnsiTheme="majorHAnsi" w:cstheme="minorBidi"/>
@@ -881,7 +757,6 @@
               </w:rPr>
               <w:t>x</w:t>
             </w:r>
-            <w:proofErr w:type="gramEnd"/>
           </w:p>
         </w:tc>
         <w:tc>
@@ -895,31 +770,13 @@
                 <w:lang w:eastAsia="en-US"/>
               </w:rPr>
             </w:pPr>
-            <w:proofErr w:type="spellStart"/>
-            <w:r>
-              <w:rPr>
-                <w:rFonts w:asciiTheme="majorHAnsi" w:eastAsiaTheme="minorHAnsi" w:hAnsiTheme="majorHAnsi" w:cstheme="minorBidi"/>
-                <w:lang w:eastAsia="en-US"/>
-              </w:rPr>
-              <w:t>Xiaopeng</w:t>
-            </w:r>
-            <w:proofErr w:type="spellEnd"/>
-            <w:r>
-              <w:rPr>
-                <w:rFonts w:asciiTheme="majorHAnsi" w:eastAsiaTheme="minorHAnsi" w:hAnsiTheme="majorHAnsi" w:cstheme="minorBidi"/>
-                <w:lang w:eastAsia="en-US"/>
-              </w:rPr>
-              <w:t xml:space="preserve"> </w:t>
-            </w:r>
-            <w:proofErr w:type="spellStart"/>
-            <w:r>
-              <w:rPr>
-                <w:rFonts w:asciiTheme="majorHAnsi" w:eastAsiaTheme="minorHAnsi" w:hAnsiTheme="majorHAnsi" w:cstheme="minorBidi"/>
-                <w:lang w:eastAsia="en-US"/>
-              </w:rPr>
-              <w:t>Bian</w:t>
-            </w:r>
-            <w:proofErr w:type="spellEnd"/>
+            <w:r>
+              <w:rPr>
+                <w:rFonts w:asciiTheme="majorHAnsi" w:eastAsiaTheme="minorHAnsi" w:hAnsiTheme="majorHAnsi" w:cstheme="minorBidi"/>
+                <w:lang w:eastAsia="en-US"/>
+              </w:rPr>
+              <w:t>Xiaopeng Bian</w:t>
+            </w:r>
           </w:p>
         </w:tc>
         <w:tc>
@@ -933,7 +790,6 @@
                 <w:lang w:eastAsia="en-US"/>
               </w:rPr>
             </w:pPr>
-            <w:proofErr w:type="gramStart"/>
             <w:r>
               <w:rPr>
                 <w:rFonts w:asciiTheme="majorHAnsi" w:eastAsiaTheme="minorHAnsi" w:hAnsiTheme="majorHAnsi" w:cstheme="minorBidi"/>
@@ -941,7 +797,6 @@
               </w:rPr>
               <w:t>x</w:t>
             </w:r>
-            <w:proofErr w:type="gramEnd"/>
           </w:p>
         </w:tc>
       </w:tr>
@@ -962,17 +817,8 @@
                 <w:rFonts w:asciiTheme="majorHAnsi" w:eastAsiaTheme="minorHAnsi" w:hAnsiTheme="majorHAnsi" w:cstheme="minorBidi"/>
                 <w:lang w:eastAsia="en-US"/>
               </w:rPr>
-              <w:t xml:space="preserve">JP </w:t>
-            </w:r>
-            <w:proofErr w:type="spellStart"/>
-            <w:r>
-              <w:rPr>
-                <w:rFonts w:asciiTheme="majorHAnsi" w:eastAsiaTheme="minorHAnsi" w:hAnsiTheme="majorHAnsi" w:cstheme="minorBidi"/>
-                <w:lang w:eastAsia="en-US"/>
-              </w:rPr>
-              <w:t>Marple</w:t>
-            </w:r>
-            <w:proofErr w:type="spellEnd"/>
+              <w:t>JP Marple</w:t>
+            </w:r>
           </w:p>
         </w:tc>
         <w:tc>
@@ -986,7 +832,6 @@
                 <w:lang w:eastAsia="en-US"/>
               </w:rPr>
             </w:pPr>
-            <w:proofErr w:type="gramStart"/>
             <w:r>
               <w:rPr>
                 <w:rFonts w:asciiTheme="majorHAnsi" w:eastAsiaTheme="minorHAnsi" w:hAnsiTheme="majorHAnsi" w:cstheme="minorBidi"/>
@@ -994,7 +839,6 @@
               </w:rPr>
               <w:t>x</w:t>
             </w:r>
-            <w:proofErr w:type="gramEnd"/>
           </w:p>
         </w:tc>
         <w:tc>
@@ -1008,31 +852,13 @@
                 <w:lang w:eastAsia="en-US"/>
               </w:rPr>
             </w:pPr>
-            <w:proofErr w:type="spellStart"/>
-            <w:r>
-              <w:rPr>
-                <w:rFonts w:asciiTheme="majorHAnsi" w:eastAsiaTheme="minorHAnsi" w:hAnsiTheme="majorHAnsi" w:cstheme="minorBidi"/>
-                <w:lang w:eastAsia="en-US"/>
-              </w:rPr>
-              <w:t>Yeon</w:t>
-            </w:r>
-            <w:proofErr w:type="spellEnd"/>
-            <w:r>
-              <w:rPr>
-                <w:rFonts w:asciiTheme="majorHAnsi" w:eastAsiaTheme="minorHAnsi" w:hAnsiTheme="majorHAnsi" w:cstheme="minorBidi"/>
-                <w:lang w:eastAsia="en-US"/>
-              </w:rPr>
-              <w:t xml:space="preserve"> </w:t>
-            </w:r>
-            <w:proofErr w:type="spellStart"/>
-            <w:r>
-              <w:rPr>
-                <w:rFonts w:asciiTheme="majorHAnsi" w:eastAsiaTheme="minorHAnsi" w:hAnsiTheme="majorHAnsi" w:cstheme="minorBidi"/>
-                <w:lang w:eastAsia="en-US"/>
-              </w:rPr>
-              <w:t>Choi</w:t>
-            </w:r>
-            <w:proofErr w:type="spellEnd"/>
+            <w:r>
+              <w:rPr>
+                <w:rFonts w:asciiTheme="majorHAnsi" w:eastAsiaTheme="minorHAnsi" w:hAnsiTheme="majorHAnsi" w:cstheme="minorBidi"/>
+                <w:lang w:eastAsia="en-US"/>
+              </w:rPr>
+              <w:t>Yeon Choi</w:t>
+            </w:r>
           </w:p>
         </w:tc>
         <w:tc>
@@ -1061,31 +887,13 @@
                 <w:lang w:eastAsia="en-US"/>
               </w:rPr>
             </w:pPr>
-            <w:proofErr w:type="spellStart"/>
-            <w:r>
-              <w:rPr>
-                <w:rFonts w:asciiTheme="majorHAnsi" w:eastAsiaTheme="minorHAnsi" w:hAnsiTheme="majorHAnsi" w:cstheme="minorBidi"/>
-                <w:lang w:eastAsia="en-US"/>
-              </w:rPr>
-              <w:t>Juli</w:t>
-            </w:r>
-            <w:proofErr w:type="spellEnd"/>
-            <w:r>
-              <w:rPr>
-                <w:rFonts w:asciiTheme="majorHAnsi" w:eastAsiaTheme="minorHAnsi" w:hAnsiTheme="majorHAnsi" w:cstheme="minorBidi"/>
-                <w:lang w:eastAsia="en-US"/>
-              </w:rPr>
-              <w:t xml:space="preserve"> </w:t>
-            </w:r>
-            <w:proofErr w:type="spellStart"/>
-            <w:r>
-              <w:rPr>
-                <w:rFonts w:asciiTheme="majorHAnsi" w:eastAsiaTheme="minorHAnsi" w:hAnsiTheme="majorHAnsi" w:cstheme="minorBidi"/>
-                <w:lang w:eastAsia="en-US"/>
-              </w:rPr>
-              <w:t>Klemm</w:t>
-            </w:r>
-            <w:proofErr w:type="spellEnd"/>
+            <w:r>
+              <w:rPr>
+                <w:rFonts w:asciiTheme="majorHAnsi" w:eastAsiaTheme="minorHAnsi" w:hAnsiTheme="majorHAnsi" w:cstheme="minorBidi"/>
+                <w:lang w:eastAsia="en-US"/>
+              </w:rPr>
+              <w:t>Juli Klemm</w:t>
+            </w:r>
           </w:p>
         </w:tc>
         <w:tc>
@@ -1099,7 +907,6 @@
                 <w:lang w:eastAsia="en-US"/>
               </w:rPr>
             </w:pPr>
-            <w:proofErr w:type="gramStart"/>
             <w:r>
               <w:rPr>
                 <w:rFonts w:asciiTheme="majorHAnsi" w:eastAsiaTheme="minorHAnsi" w:hAnsiTheme="majorHAnsi" w:cstheme="minorBidi"/>
@@ -1107,7 +914,6 @@
               </w:rPr>
               <w:t>x</w:t>
             </w:r>
-            <w:proofErr w:type="gramEnd"/>
           </w:p>
         </w:tc>
         <w:tc>
@@ -1121,21 +927,12 @@
                 <w:lang w:eastAsia="en-US"/>
               </w:rPr>
             </w:pPr>
-            <w:proofErr w:type="spellStart"/>
-            <w:r>
-              <w:rPr>
-                <w:rFonts w:asciiTheme="majorHAnsi" w:eastAsiaTheme="minorHAnsi" w:hAnsiTheme="majorHAnsi" w:cstheme="minorBidi"/>
-                <w:lang w:eastAsia="en-US"/>
-              </w:rPr>
-              <w:t>Zhong</w:t>
-            </w:r>
-            <w:proofErr w:type="spellEnd"/>
-            <w:r>
-              <w:rPr>
-                <w:rFonts w:asciiTheme="majorHAnsi" w:eastAsiaTheme="minorHAnsi" w:hAnsiTheme="majorHAnsi" w:cstheme="minorBidi"/>
-                <w:lang w:eastAsia="en-US"/>
-              </w:rPr>
-              <w:t xml:space="preserve"> Li</w:t>
+            <w:r>
+              <w:rPr>
+                <w:rFonts w:asciiTheme="majorHAnsi" w:eastAsiaTheme="minorHAnsi" w:hAnsiTheme="majorHAnsi" w:cstheme="minorBidi"/>
+                <w:lang w:eastAsia="en-US"/>
+              </w:rPr>
+              <w:t>Zhong Li</w:t>
             </w:r>
           </w:p>
         </w:tc>
@@ -1150,7 +947,6 @@
                 <w:lang w:eastAsia="en-US"/>
               </w:rPr>
             </w:pPr>
-            <w:proofErr w:type="gramStart"/>
             <w:r>
               <w:rPr>
                 <w:rFonts w:asciiTheme="majorHAnsi" w:eastAsiaTheme="minorHAnsi" w:hAnsiTheme="majorHAnsi" w:cstheme="minorBidi"/>
@@ -1158,7 +954,6 @@
               </w:rPr>
               <w:t>x</w:t>
             </w:r>
-            <w:proofErr w:type="gramEnd"/>
           </w:p>
         </w:tc>
       </w:tr>
@@ -1179,17 +974,8 @@
                 <w:rFonts w:asciiTheme="majorHAnsi" w:eastAsiaTheme="minorHAnsi" w:hAnsiTheme="majorHAnsi" w:cstheme="minorBidi"/>
                 <w:lang w:eastAsia="en-US"/>
               </w:rPr>
-              <w:t xml:space="preserve">Larry </w:t>
-            </w:r>
-            <w:proofErr w:type="spellStart"/>
-            <w:r>
-              <w:rPr>
-                <w:rFonts w:asciiTheme="majorHAnsi" w:eastAsiaTheme="minorHAnsi" w:hAnsiTheme="majorHAnsi" w:cstheme="minorBidi"/>
-                <w:lang w:eastAsia="en-US"/>
-              </w:rPr>
-              <w:t>Brem</w:t>
-            </w:r>
-            <w:proofErr w:type="spellEnd"/>
+              <w:t>Larry Brem</w:t>
+            </w:r>
           </w:p>
         </w:tc>
         <w:tc>
@@ -1264,7 +1050,6 @@
                 <w:lang w:eastAsia="en-US"/>
               </w:rPr>
             </w:pPr>
-            <w:proofErr w:type="gramStart"/>
             <w:r>
               <w:rPr>
                 <w:rFonts w:asciiTheme="majorHAnsi" w:eastAsiaTheme="minorHAnsi" w:hAnsiTheme="majorHAnsi" w:cstheme="minorBidi"/>
@@ -1272,7 +1057,6 @@
               </w:rPr>
               <w:t>x</w:t>
             </w:r>
-            <w:proofErr w:type="gramEnd"/>
           </w:p>
         </w:tc>
         <w:tc>
@@ -1346,15 +1130,8 @@
           <w:lang w:eastAsia="ja-JP"/>
         </w:rPr>
       </w:pPr>
-      <w:proofErr w:type="spellStart"/>
-      <w:proofErr w:type="gramStart"/>
-      <w:r>
-        <w:t>caArray</w:t>
-      </w:r>
-      <w:proofErr w:type="spellEnd"/>
-      <w:proofErr w:type="gramEnd"/>
-      <w:r>
-        <w:t>:</w:t>
+      <w:r>
+        <w:t>caArray:</w:t>
       </w:r>
     </w:p>
     <w:p>
@@ -1369,23 +1146,12 @@
           <w:lang w:eastAsia="en-US"/>
         </w:rPr>
       </w:pPr>
-      <w:proofErr w:type="spellStart"/>
-      <w:proofErr w:type="gramStart"/>
-      <w:r>
-        <w:rPr>
-          <w:rFonts w:asciiTheme="majorHAnsi" w:eastAsiaTheme="minorHAnsi" w:hAnsiTheme="majorHAnsi" w:cstheme="minorBidi"/>
-          <w:lang w:eastAsia="en-US"/>
-        </w:rPr>
-        <w:t>caArray</w:t>
-      </w:r>
-      <w:proofErr w:type="spellEnd"/>
-      <w:proofErr w:type="gramEnd"/>
-      <w:r>
-        <w:rPr>
-          <w:rFonts w:asciiTheme="majorHAnsi" w:eastAsiaTheme="minorHAnsi" w:hAnsiTheme="majorHAnsi" w:cstheme="minorBidi"/>
-          <w:lang w:eastAsia="en-US"/>
-        </w:rPr>
-        <w:t xml:space="preserve"> development team additional resource</w:t>
+      <w:r>
+        <w:rPr>
+          <w:rFonts w:asciiTheme="majorHAnsi" w:eastAsiaTheme="minorHAnsi" w:hAnsiTheme="majorHAnsi" w:cstheme="minorBidi"/>
+          <w:lang w:eastAsia="en-US"/>
+        </w:rPr>
+        <w:t>caArray development team additional resource</w:t>
       </w:r>
     </w:p>
     <w:p>
@@ -1425,17 +1191,8 @@
           <w:rFonts w:asciiTheme="majorHAnsi" w:eastAsiaTheme="minorHAnsi" w:hAnsiTheme="majorHAnsi" w:cstheme="minorBidi"/>
           <w:lang w:eastAsia="en-US"/>
         </w:rPr>
-        <w:t xml:space="preserve">Paul </w:t>
-      </w:r>
-      <w:proofErr w:type="spellStart"/>
-      <w:r>
-        <w:rPr>
-          <w:rFonts w:asciiTheme="majorHAnsi" w:eastAsiaTheme="minorHAnsi" w:hAnsiTheme="majorHAnsi" w:cstheme="minorBidi"/>
-          <w:lang w:eastAsia="en-US"/>
-        </w:rPr>
-        <w:t>Shrabstein</w:t>
-      </w:r>
-      <w:proofErr w:type="spellEnd"/>
+        <w:t>Paul Shrabstein</w:t>
+      </w:r>
     </w:p>
     <w:p>
       <w:pPr>
@@ -1449,23 +1206,12 @@
           <w:lang w:eastAsia="en-US"/>
         </w:rPr>
       </w:pPr>
-      <w:proofErr w:type="spellStart"/>
-      <w:proofErr w:type="gramStart"/>
-      <w:r>
-        <w:rPr>
-          <w:rFonts w:asciiTheme="majorHAnsi" w:eastAsiaTheme="minorHAnsi" w:hAnsiTheme="majorHAnsi" w:cstheme="minorBidi"/>
-          <w:lang w:eastAsia="en-US"/>
-        </w:rPr>
-        <w:t>caArray</w:t>
-      </w:r>
-      <w:proofErr w:type="spellEnd"/>
-      <w:proofErr w:type="gramEnd"/>
-      <w:r>
-        <w:rPr>
-          <w:rFonts w:asciiTheme="majorHAnsi" w:eastAsiaTheme="minorHAnsi" w:hAnsiTheme="majorHAnsi" w:cstheme="minorBidi"/>
-          <w:lang w:eastAsia="en-US"/>
-        </w:rPr>
-        <w:t xml:space="preserve"> 2.5.0 status</w:t>
+      <w:r>
+        <w:rPr>
+          <w:rFonts w:asciiTheme="majorHAnsi" w:eastAsiaTheme="minorHAnsi" w:hAnsiTheme="majorHAnsi" w:cstheme="minorBidi"/>
+          <w:lang w:eastAsia="en-US"/>
+        </w:rPr>
+        <w:t>caArray 2.5.0 status</w:t>
       </w:r>
       <w:r>
         <w:rPr>
@@ -1621,7 +1367,6 @@
           <w:lang w:eastAsia="en-US"/>
         </w:rPr>
       </w:pPr>
-      <w:proofErr w:type="spellStart"/>
       <w:r>
         <w:rPr>
           <w:rFonts w:asciiTheme="majorHAnsi" w:eastAsiaTheme="minorHAnsi" w:hAnsiTheme="majorHAnsi" w:cstheme="minorBidi"/>
@@ -1629,7 +1374,6 @@
         </w:rPr>
         <w:t>BDALite</w:t>
       </w:r>
-      <w:proofErr w:type="spellEnd"/>
       <w:r>
         <w:rPr>
           <w:rFonts w:asciiTheme="majorHAnsi" w:eastAsiaTheme="minorHAnsi" w:hAnsiTheme="majorHAnsi" w:cstheme="minorBidi"/>
@@ -1656,7 +1400,21 @@
           <w:rFonts w:asciiTheme="majorHAnsi" w:eastAsiaTheme="minorHAnsi" w:hAnsiTheme="majorHAnsi" w:cstheme="minorBidi"/>
           <w:lang w:eastAsia="en-US"/>
         </w:rPr>
-        <w:t xml:space="preserve">  However, the build stopped working again due to a repository being retired just this week.</w:t>
+        <w:t xml:space="preserve">  However, the build stopped working again due to </w:t>
+      </w:r>
+      <w:r>
+        <w:rPr>
+          <w:rFonts w:asciiTheme="majorHAnsi" w:eastAsiaTheme="minorHAnsi" w:hAnsiTheme="majorHAnsi" w:cstheme="minorBidi"/>
+          <w:lang w:eastAsia="en-US"/>
+        </w:rPr>
+        <w:t>a dependency on a file from GForge commonlibrary repository.  GForge commonlibrary was moved to new ncisvn just last</w:t>
+      </w:r>
+      <w:r>
+        <w:rPr>
+          <w:rFonts w:asciiTheme="majorHAnsi" w:eastAsiaTheme="minorHAnsi" w:hAnsiTheme="majorHAnsi" w:cstheme="minorBidi"/>
+          <w:lang w:eastAsia="en-US"/>
+        </w:rPr>
+        <w:t xml:space="preserve"> week.</w:t>
       </w:r>
     </w:p>
     <w:p>
@@ -1716,23 +1474,7 @@
           <w:rFonts w:asciiTheme="majorHAnsi" w:eastAsiaTheme="minorHAnsi" w:hAnsiTheme="majorHAnsi" w:cstheme="minorBidi"/>
           <w:lang w:eastAsia="en-US"/>
         </w:rPr>
-        <w:t xml:space="preserve">Experiment data inconsistency between Production and </w:t>
-      </w:r>
-      <w:proofErr w:type="spellStart"/>
-      <w:r>
-        <w:rPr>
-          <w:rFonts w:asciiTheme="majorHAnsi" w:eastAsiaTheme="minorHAnsi" w:hAnsiTheme="majorHAnsi" w:cstheme="minorBidi"/>
-          <w:lang w:eastAsia="en-US"/>
-        </w:rPr>
-        <w:t>Curation</w:t>
-      </w:r>
-      <w:proofErr w:type="spellEnd"/>
-      <w:r>
-        <w:rPr>
-          <w:rFonts w:asciiTheme="majorHAnsi" w:eastAsiaTheme="minorHAnsi" w:hAnsiTheme="majorHAnsi" w:cstheme="minorBidi"/>
-          <w:lang w:eastAsia="en-US"/>
-        </w:rPr>
-        <w:t xml:space="preserve"> tier</w:t>
+        <w:t>Experiment data inconsistency between Production and Curation tier</w:t>
       </w:r>
     </w:p>
     <w:p>
@@ -1861,15 +1603,8 @@
       <w:pPr>
         <w:pStyle w:val="Heading3"/>
       </w:pPr>
-      <w:proofErr w:type="spellStart"/>
-      <w:proofErr w:type="gramStart"/>
-      <w:r>
-        <w:t>caIntegrator</w:t>
-      </w:r>
-      <w:proofErr w:type="spellEnd"/>
-      <w:proofErr w:type="gramEnd"/>
-      <w:r>
-        <w:t>:</w:t>
+      <w:r>
+        <w:t>caIntegrator:</w:t>
       </w:r>
     </w:p>
     <w:p>
@@ -2019,7 +1754,6 @@
           <w:lang w:eastAsia="en-US"/>
         </w:rPr>
       </w:pPr>
-      <w:proofErr w:type="spellStart"/>
       <w:r>
         <w:rPr>
           <w:rFonts w:ascii="Cambria" w:hAnsi="Cambria" w:cs="Cambria"/>
@@ -2027,17 +1761,7 @@
           <w:szCs w:val="26"/>
           <w:lang w:eastAsia="en-US"/>
         </w:rPr>
-        <w:t>Xenoline</w:t>
-      </w:r>
-      <w:proofErr w:type="spellEnd"/>
-      <w:r>
-        <w:rPr>
-          <w:rFonts w:ascii="Cambria" w:hAnsi="Cambria" w:cs="Cambria"/>
-          <w:sz w:val="26"/>
-          <w:szCs w:val="26"/>
-          <w:lang w:eastAsia="en-US"/>
-        </w:rPr>
-        <w:t xml:space="preserve"> update: Waiting for COTR/NCI response.</w:t>
+        <w:t>Xenoline update: Waiting for COTR/NCI response.</w:t>
       </w:r>
     </w:p>
     <w:p>
@@ -2059,27 +1783,7 @@
           <w:szCs w:val="26"/>
           <w:lang w:eastAsia="en-US"/>
         </w:rPr>
-        <w:t xml:space="preserve">Options for a patch release (without AHP 3.0 upgrade) discussion – feedback from </w:t>
-      </w:r>
-      <w:proofErr w:type="spellStart"/>
-      <w:r>
-        <w:rPr>
-          <w:rFonts w:ascii="Cambria" w:hAnsi="Cambria" w:cs="Cambria"/>
-          <w:sz w:val="26"/>
-          <w:szCs w:val="26"/>
-          <w:lang w:eastAsia="en-US"/>
-        </w:rPr>
-        <w:t>BioPortal</w:t>
-      </w:r>
-      <w:proofErr w:type="spellEnd"/>
-      <w:r>
-        <w:rPr>
-          <w:rFonts w:ascii="Cambria" w:hAnsi="Cambria" w:cs="Cambria"/>
-          <w:sz w:val="26"/>
-          <w:szCs w:val="26"/>
-          <w:lang w:eastAsia="en-US"/>
-        </w:rPr>
-        <w:t xml:space="preserve"> team</w:t>
+        <w:t>Options for a patch release (without AHP 3.0 upgrade) discussion – feedback from BioPortal team</w:t>
       </w:r>
     </w:p>
     <w:p>
@@ -2123,47 +1827,7 @@
           <w:szCs w:val="26"/>
           <w:lang w:eastAsia="en-US"/>
         </w:rPr>
-        <w:t>JBOSS version dependency (</w:t>
-      </w:r>
-      <w:proofErr w:type="spellStart"/>
-      <w:r>
-        <w:rPr>
-          <w:rFonts w:ascii="Cambria" w:hAnsi="Cambria" w:cs="Cambria"/>
-          <w:sz w:val="26"/>
-          <w:szCs w:val="26"/>
-          <w:lang w:eastAsia="en-US"/>
-        </w:rPr>
-        <w:t>caArray</w:t>
-      </w:r>
-      <w:proofErr w:type="spellEnd"/>
-      <w:r>
-        <w:rPr>
-          <w:rFonts w:ascii="Cambria" w:hAnsi="Cambria" w:cs="Cambria"/>
-          <w:sz w:val="26"/>
-          <w:szCs w:val="26"/>
-          <w:lang w:eastAsia="en-US"/>
-        </w:rPr>
-        <w:t xml:space="preserve"> and </w:t>
-      </w:r>
-      <w:proofErr w:type="spellStart"/>
-      <w:r>
-        <w:rPr>
-          <w:rFonts w:ascii="Cambria" w:hAnsi="Cambria" w:cs="Cambria"/>
-          <w:sz w:val="26"/>
-          <w:szCs w:val="26"/>
-          <w:lang w:eastAsia="en-US"/>
-        </w:rPr>
-        <w:t>caIntegrator</w:t>
-      </w:r>
-      <w:proofErr w:type="spellEnd"/>
-      <w:r>
-        <w:rPr>
-          <w:rFonts w:ascii="Cambria" w:hAnsi="Cambria" w:cs="Cambria"/>
-          <w:sz w:val="26"/>
-          <w:szCs w:val="26"/>
-          <w:lang w:eastAsia="en-US"/>
-        </w:rPr>
-        <w:t>)</w:t>
+        <w:t>JBOSS version dependency (caArray and caIntegrator)</w:t>
       </w:r>
     </w:p>
     <w:p>
@@ -2258,38 +1922,7 @@
           <w:szCs w:val="26"/>
           <w:lang w:eastAsia="en-US"/>
         </w:rPr>
-        <w:t xml:space="preserve">Need to find out more about the format (sample files) for the data to be uploaded in </w:t>
-      </w:r>
-      <w:proofErr w:type="spellStart"/>
-      <w:proofErr w:type="gramStart"/>
-      <w:r>
-        <w:rPr>
-          <w:rFonts w:ascii="Cambria" w:hAnsi="Cambria" w:cs="Cambria"/>
-          <w:sz w:val="26"/>
-          <w:szCs w:val="26"/>
-          <w:lang w:eastAsia="en-US"/>
-        </w:rPr>
-        <w:t>caArray</w:t>
-      </w:r>
-      <w:proofErr w:type="spellEnd"/>
-      <w:r>
-        <w:rPr>
-          <w:rFonts w:ascii="Cambria" w:hAnsi="Cambria" w:cs="Cambria"/>
-          <w:sz w:val="26"/>
-          <w:szCs w:val="26"/>
-          <w:lang w:eastAsia="en-US"/>
-        </w:rPr>
-        <w:t>(</w:t>
-      </w:r>
-      <w:proofErr w:type="gramEnd"/>
-      <w:r>
-        <w:rPr>
-          <w:rFonts w:ascii="Cambria" w:hAnsi="Cambria" w:cs="Cambria"/>
-          <w:sz w:val="26"/>
-          <w:szCs w:val="26"/>
-          <w:lang w:eastAsia="en-US"/>
-        </w:rPr>
-        <w:t>Agilent 44K and others).</w:t>
+        <w:t>Need to find out more about the format (sample files) for the data to be uploaded in caArray(Agilent 44K and others).</w:t>
       </w:r>
     </w:p>
     <w:p>
@@ -2318,27 +1951,7 @@
           <w:szCs w:val="26"/>
           <w:lang w:eastAsia="en-US"/>
         </w:rPr>
-        <w:t xml:space="preserve">Permission Model – waiting for the final decision from </w:t>
-      </w:r>
-      <w:proofErr w:type="spellStart"/>
-      <w:r>
-        <w:rPr>
-          <w:rFonts w:ascii="Cambria" w:hAnsi="Cambria" w:cs="Cambria"/>
-          <w:sz w:val="26"/>
-          <w:szCs w:val="26"/>
-          <w:lang w:eastAsia="en-US"/>
-        </w:rPr>
-        <w:t>Santosh</w:t>
-      </w:r>
-      <w:proofErr w:type="spellEnd"/>
-      <w:r>
-        <w:rPr>
-          <w:rFonts w:ascii="Cambria" w:hAnsi="Cambria" w:cs="Cambria"/>
-          <w:sz w:val="26"/>
-          <w:szCs w:val="26"/>
-          <w:lang w:eastAsia="en-US"/>
-        </w:rPr>
-        <w:t>/Architect Team</w:t>
+        <w:t>Permission Model – waiting for the final decision from Santosh/Architect Team</w:t>
       </w:r>
     </w:p>
     <w:p>
@@ -2470,15 +2083,7 @@
         <w:t xml:space="preserve">Dependency to </w:t>
       </w:r>
       <w:r>
-        <w:t xml:space="preserve">old </w:t>
-      </w:r>
-      <w:proofErr w:type="spellStart"/>
-      <w:r>
-        <w:t>svn</w:t>
-      </w:r>
-      <w:proofErr w:type="spellEnd"/>
-      <w:r>
-        <w:t xml:space="preserve"> repository that was just retired recently.</w:t>
+        <w:t>old svn repository that was just retired recently.</w:t>
       </w:r>
     </w:p>
     <w:p>
@@ -2747,23 +2352,7 @@
                 <w:rFonts w:asciiTheme="majorHAnsi" w:eastAsiaTheme="minorHAnsi" w:hAnsiTheme="majorHAnsi" w:cstheme="minorBidi"/>
                 <w:lang w:eastAsia="en-US"/>
               </w:rPr>
-              <w:t xml:space="preserve">Set up a meeting to discuss </w:t>
-            </w:r>
-            <w:proofErr w:type="spellStart"/>
-            <w:r>
-              <w:rPr>
-                <w:rFonts w:asciiTheme="majorHAnsi" w:eastAsiaTheme="minorHAnsi" w:hAnsiTheme="majorHAnsi" w:cstheme="minorBidi"/>
-                <w:lang w:eastAsia="en-US"/>
-              </w:rPr>
-              <w:t>caGrid</w:t>
-            </w:r>
-            <w:proofErr w:type="spellEnd"/>
-            <w:r>
-              <w:rPr>
-                <w:rFonts w:asciiTheme="majorHAnsi" w:eastAsiaTheme="minorHAnsi" w:hAnsiTheme="majorHAnsi" w:cstheme="minorBidi"/>
-                <w:lang w:eastAsia="en-US"/>
-              </w:rPr>
-              <w:t xml:space="preserve"> 1.2 upgrade</w:t>
+              <w:t>Set up a meeting to discuss caGrid 1.2 upgrade</w:t>
             </w:r>
           </w:p>
         </w:tc>
@@ -2867,23 +2456,7 @@
                 <w:rFonts w:asciiTheme="majorHAnsi" w:eastAsiaTheme="minorHAnsi" w:hAnsiTheme="majorHAnsi" w:cstheme="minorBidi"/>
                 <w:lang w:eastAsia="en-US"/>
               </w:rPr>
-              <w:t xml:space="preserve">Talk to the UPT team re: dissuading </w:t>
-            </w:r>
-            <w:proofErr w:type="spellStart"/>
-            <w:r>
-              <w:rPr>
-                <w:rFonts w:asciiTheme="majorHAnsi" w:eastAsiaTheme="minorHAnsi" w:hAnsiTheme="majorHAnsi" w:cstheme="minorBidi"/>
-                <w:lang w:eastAsia="en-US"/>
-              </w:rPr>
-              <w:t>caArray</w:t>
-            </w:r>
-            <w:proofErr w:type="spellEnd"/>
-            <w:r>
-              <w:rPr>
-                <w:rFonts w:asciiTheme="majorHAnsi" w:eastAsiaTheme="minorHAnsi" w:hAnsiTheme="majorHAnsi" w:cstheme="minorBidi"/>
-                <w:lang w:eastAsia="en-US"/>
-              </w:rPr>
-              <w:t xml:space="preserve"> users from creating groups within UPT.</w:t>
+              <w:t>Talk to the UPT team re: dissuading caArray users from creating groups within UPT.</w:t>
             </w:r>
           </w:p>
         </w:tc>
@@ -2910,17 +2483,8 @@
                 <w:rFonts w:asciiTheme="majorHAnsi" w:eastAsiaTheme="minorHAnsi" w:hAnsiTheme="majorHAnsi" w:cstheme="minorBidi"/>
                 <w:lang w:eastAsia="en-US"/>
               </w:rPr>
-              <w:t xml:space="preserve"> and Larry </w:t>
-            </w:r>
-            <w:proofErr w:type="spellStart"/>
-            <w:r>
-              <w:rPr>
-                <w:rFonts w:asciiTheme="majorHAnsi" w:eastAsiaTheme="minorHAnsi" w:hAnsiTheme="majorHAnsi" w:cstheme="minorBidi"/>
-                <w:lang w:eastAsia="en-US"/>
-              </w:rPr>
-              <w:t>Brem</w:t>
-            </w:r>
-            <w:proofErr w:type="spellEnd"/>
+              <w:t xml:space="preserve"> and Larry Brem</w:t>
+            </w:r>
           </w:p>
         </w:tc>
         <w:tc>
@@ -2973,39 +2537,7 @@
                 <w:rFonts w:asciiTheme="majorHAnsi" w:eastAsiaTheme="minorHAnsi" w:hAnsiTheme="majorHAnsi" w:cstheme="minorBidi"/>
                 <w:lang w:eastAsia="en-US"/>
               </w:rPr>
-              <w:t xml:space="preserve">From </w:t>
-            </w:r>
-            <w:proofErr w:type="spellStart"/>
-            <w:r>
-              <w:rPr>
-                <w:rFonts w:asciiTheme="majorHAnsi" w:eastAsiaTheme="minorHAnsi" w:hAnsiTheme="majorHAnsi" w:cstheme="minorBidi"/>
-                <w:lang w:eastAsia="en-US"/>
-              </w:rPr>
-              <w:t>Sudha</w:t>
-            </w:r>
-            <w:proofErr w:type="spellEnd"/>
-            <w:r>
-              <w:rPr>
-                <w:rFonts w:asciiTheme="majorHAnsi" w:eastAsiaTheme="minorHAnsi" w:hAnsiTheme="majorHAnsi" w:cstheme="minorBidi"/>
-                <w:lang w:eastAsia="en-US"/>
-              </w:rPr>
-              <w:t xml:space="preserve">, will start taking action – more information from </w:t>
-            </w:r>
-            <w:proofErr w:type="spellStart"/>
-            <w:r>
-              <w:rPr>
-                <w:rFonts w:asciiTheme="majorHAnsi" w:eastAsiaTheme="minorHAnsi" w:hAnsiTheme="majorHAnsi" w:cstheme="minorBidi"/>
-                <w:lang w:eastAsia="en-US"/>
-              </w:rPr>
-              <w:t>Sudha</w:t>
-            </w:r>
-            <w:proofErr w:type="spellEnd"/>
-            <w:r>
-              <w:rPr>
-                <w:rFonts w:asciiTheme="majorHAnsi" w:eastAsiaTheme="minorHAnsi" w:hAnsiTheme="majorHAnsi" w:cstheme="minorBidi"/>
-                <w:lang w:eastAsia="en-US"/>
-              </w:rPr>
-              <w:t xml:space="preserve"> Tuesday, 1/17/2012</w:t>
+              <w:t>From Sudha, will start taking action – more information from Sudha Tuesday, 1/17/2012</w:t>
             </w:r>
             <w:r>
               <w:rPr>

</xml_diff>

<commit_message>
updated with caIntegrator status
</commit_message>
<xml_diff>
--- a/project_management/internal_meetings/2012/20120117_team_meeting.docx
+++ b/project_management/internal_meetings/2012/20120117_team_meeting.docx
@@ -6,8 +6,18 @@
       <w:pPr>
         <w:pStyle w:val="Heading1"/>
       </w:pPr>
-      <w:r>
-        <w:t xml:space="preserve">caArray-caIntegrator – Status </w:t>
+      <w:proofErr w:type="spellStart"/>
+      <w:proofErr w:type="gramStart"/>
+      <w:r>
+        <w:t>caArray</w:t>
+      </w:r>
+      <w:proofErr w:type="gramEnd"/>
+      <w:r>
+        <w:t>-caIntegrator</w:t>
+      </w:r>
+      <w:proofErr w:type="spellEnd"/>
+      <w:r>
+        <w:t xml:space="preserve"> – Status </w:t>
       </w:r>
       <w:r>
         <w:t>Meeting</w:t>
@@ -170,13 +180,31 @@
                 <w:lang w:eastAsia="en-US"/>
               </w:rPr>
             </w:pPr>
-            <w:r>
-              <w:rPr>
-                <w:rFonts w:asciiTheme="majorHAnsi" w:eastAsiaTheme="minorHAnsi" w:hAnsiTheme="majorHAnsi" w:cstheme="minorBidi"/>
-                <w:lang w:eastAsia="en-US"/>
-              </w:rPr>
-              <w:t>Mervi Heiskanen</w:t>
-            </w:r>
+            <w:proofErr w:type="spellStart"/>
+            <w:r>
+              <w:rPr>
+                <w:rFonts w:asciiTheme="majorHAnsi" w:eastAsiaTheme="minorHAnsi" w:hAnsiTheme="majorHAnsi" w:cstheme="minorBidi"/>
+                <w:lang w:eastAsia="en-US"/>
+              </w:rPr>
+              <w:t>Mervi</w:t>
+            </w:r>
+            <w:proofErr w:type="spellEnd"/>
+            <w:r>
+              <w:rPr>
+                <w:rFonts w:asciiTheme="majorHAnsi" w:eastAsiaTheme="minorHAnsi" w:hAnsiTheme="majorHAnsi" w:cstheme="minorBidi"/>
+                <w:lang w:eastAsia="en-US"/>
+              </w:rPr>
+              <w:t xml:space="preserve"> </w:t>
+            </w:r>
+            <w:proofErr w:type="spellStart"/>
+            <w:r>
+              <w:rPr>
+                <w:rFonts w:asciiTheme="majorHAnsi" w:eastAsiaTheme="minorHAnsi" w:hAnsiTheme="majorHAnsi" w:cstheme="minorBidi"/>
+                <w:lang w:eastAsia="en-US"/>
+              </w:rPr>
+              <w:t>Heiskanen</w:t>
+            </w:r>
+            <w:proofErr w:type="spellEnd"/>
           </w:p>
         </w:tc>
         <w:tc>
@@ -205,12 +233,21 @@
                 <w:lang w:eastAsia="en-US"/>
               </w:rPr>
             </w:pPr>
-            <w:r>
-              <w:rPr>
-                <w:rFonts w:asciiTheme="majorHAnsi" w:eastAsiaTheme="minorHAnsi" w:hAnsiTheme="majorHAnsi" w:cstheme="minorBidi"/>
-                <w:lang w:eastAsia="en-US"/>
-              </w:rPr>
-              <w:t>Cuong Nguyen</w:t>
+            <w:proofErr w:type="spellStart"/>
+            <w:r>
+              <w:rPr>
+                <w:rFonts w:asciiTheme="majorHAnsi" w:eastAsiaTheme="minorHAnsi" w:hAnsiTheme="majorHAnsi" w:cstheme="minorBidi"/>
+                <w:lang w:eastAsia="en-US"/>
+              </w:rPr>
+              <w:t>Cuong</w:t>
+            </w:r>
+            <w:proofErr w:type="spellEnd"/>
+            <w:r>
+              <w:rPr>
+                <w:rFonts w:asciiTheme="majorHAnsi" w:eastAsiaTheme="minorHAnsi" w:hAnsiTheme="majorHAnsi" w:cstheme="minorBidi"/>
+                <w:lang w:eastAsia="en-US"/>
+              </w:rPr>
+              <w:t xml:space="preserve"> Nguyen</w:t>
             </w:r>
           </w:p>
         </w:tc>
@@ -243,8 +280,17 @@
                 <w:rFonts w:asciiTheme="majorHAnsi" w:eastAsiaTheme="minorHAnsi" w:hAnsiTheme="majorHAnsi" w:cstheme="minorBidi"/>
                 <w:lang w:eastAsia="en-US"/>
               </w:rPr>
-              <w:t>Michael Benham</w:t>
-            </w:r>
+              <w:t xml:space="preserve">Michael </w:t>
+            </w:r>
+            <w:proofErr w:type="spellStart"/>
+            <w:r>
+              <w:rPr>
+                <w:rFonts w:asciiTheme="majorHAnsi" w:eastAsiaTheme="minorHAnsi" w:hAnsiTheme="majorHAnsi" w:cstheme="minorBidi"/>
+                <w:lang w:eastAsia="en-US"/>
+              </w:rPr>
+              <w:t>Benham</w:t>
+            </w:r>
+            <w:proofErr w:type="spellEnd"/>
           </w:p>
         </w:tc>
         <w:tc>
@@ -258,6 +304,7 @@
                 <w:lang w:eastAsia="en-US"/>
               </w:rPr>
             </w:pPr>
+            <w:proofErr w:type="gramStart"/>
             <w:r>
               <w:rPr>
                 <w:rFonts w:asciiTheme="majorHAnsi" w:eastAsiaTheme="minorHAnsi" w:hAnsiTheme="majorHAnsi" w:cstheme="minorBidi"/>
@@ -265,6 +312,7 @@
               </w:rPr>
               <w:t>x</w:t>
             </w:r>
+            <w:proofErr w:type="gramEnd"/>
           </w:p>
         </w:tc>
       </w:tr>
@@ -300,6 +348,7 @@
                 <w:lang w:eastAsia="en-US"/>
               </w:rPr>
             </w:pPr>
+            <w:proofErr w:type="gramStart"/>
             <w:r>
               <w:rPr>
                 <w:rFonts w:asciiTheme="majorHAnsi" w:eastAsiaTheme="minorHAnsi" w:hAnsiTheme="majorHAnsi" w:cstheme="minorBidi"/>
@@ -307,6 +356,7 @@
               </w:rPr>
               <w:t>x</w:t>
             </w:r>
+            <w:proofErr w:type="gramEnd"/>
           </w:p>
         </w:tc>
         <w:tc>
@@ -320,13 +370,31 @@
                 <w:lang w:eastAsia="en-US"/>
               </w:rPr>
             </w:pPr>
-            <w:r>
-              <w:rPr>
-                <w:rFonts w:asciiTheme="majorHAnsi" w:eastAsiaTheme="minorHAnsi" w:hAnsiTheme="majorHAnsi" w:cstheme="minorBidi"/>
-                <w:lang w:eastAsia="en-US"/>
-              </w:rPr>
-              <w:t>Quy Phung</w:t>
-            </w:r>
+            <w:proofErr w:type="spellStart"/>
+            <w:r>
+              <w:rPr>
+                <w:rFonts w:asciiTheme="majorHAnsi" w:eastAsiaTheme="minorHAnsi" w:hAnsiTheme="majorHAnsi" w:cstheme="minorBidi"/>
+                <w:lang w:eastAsia="en-US"/>
+              </w:rPr>
+              <w:t>Quy</w:t>
+            </w:r>
+            <w:proofErr w:type="spellEnd"/>
+            <w:r>
+              <w:rPr>
+                <w:rFonts w:asciiTheme="majorHAnsi" w:eastAsiaTheme="minorHAnsi" w:hAnsiTheme="majorHAnsi" w:cstheme="minorBidi"/>
+                <w:lang w:eastAsia="en-US"/>
+              </w:rPr>
+              <w:t xml:space="preserve"> </w:t>
+            </w:r>
+            <w:proofErr w:type="spellStart"/>
+            <w:r>
+              <w:rPr>
+                <w:rFonts w:asciiTheme="majorHAnsi" w:eastAsiaTheme="minorHAnsi" w:hAnsiTheme="majorHAnsi" w:cstheme="minorBidi"/>
+                <w:lang w:eastAsia="en-US"/>
+              </w:rPr>
+              <w:t>Phung</w:t>
+            </w:r>
+            <w:proofErr w:type="spellEnd"/>
           </w:p>
         </w:tc>
         <w:tc>
@@ -340,6 +408,7 @@
                 <w:lang w:eastAsia="en-US"/>
               </w:rPr>
             </w:pPr>
+            <w:proofErr w:type="gramStart"/>
             <w:r>
               <w:rPr>
                 <w:rFonts w:asciiTheme="majorHAnsi" w:eastAsiaTheme="minorHAnsi" w:hAnsiTheme="majorHAnsi" w:cstheme="minorBidi"/>
@@ -347,6 +416,7 @@
               </w:rPr>
               <w:t>x</w:t>
             </w:r>
+            <w:proofErr w:type="gramEnd"/>
           </w:p>
         </w:tc>
       </w:tr>
@@ -395,13 +465,31 @@
                 <w:lang w:eastAsia="en-US"/>
               </w:rPr>
             </w:pPr>
-            <w:r>
-              <w:rPr>
-                <w:rFonts w:asciiTheme="majorHAnsi" w:eastAsiaTheme="minorHAnsi" w:hAnsiTheme="majorHAnsi" w:cstheme="minorBidi"/>
-                <w:lang w:eastAsia="en-US"/>
-              </w:rPr>
-              <w:t>Rashmi Srinivasa</w:t>
-            </w:r>
+            <w:proofErr w:type="spellStart"/>
+            <w:r>
+              <w:rPr>
+                <w:rFonts w:asciiTheme="majorHAnsi" w:eastAsiaTheme="minorHAnsi" w:hAnsiTheme="majorHAnsi" w:cstheme="minorBidi"/>
+                <w:lang w:eastAsia="en-US"/>
+              </w:rPr>
+              <w:t>Rashmi</w:t>
+            </w:r>
+            <w:proofErr w:type="spellEnd"/>
+            <w:r>
+              <w:rPr>
+                <w:rFonts w:asciiTheme="majorHAnsi" w:eastAsiaTheme="minorHAnsi" w:hAnsiTheme="majorHAnsi" w:cstheme="minorBidi"/>
+                <w:lang w:eastAsia="en-US"/>
+              </w:rPr>
+              <w:t xml:space="preserve"> </w:t>
+            </w:r>
+            <w:proofErr w:type="spellStart"/>
+            <w:r>
+              <w:rPr>
+                <w:rFonts w:asciiTheme="majorHAnsi" w:eastAsiaTheme="minorHAnsi" w:hAnsiTheme="majorHAnsi" w:cstheme="minorBidi"/>
+                <w:lang w:eastAsia="en-US"/>
+              </w:rPr>
+              <w:t>Srinivasa</w:t>
+            </w:r>
+            <w:proofErr w:type="spellEnd"/>
           </w:p>
         </w:tc>
         <w:tc>
@@ -435,8 +523,17 @@
                 <w:rFonts w:asciiTheme="majorHAnsi" w:eastAsiaTheme="minorHAnsi" w:hAnsiTheme="majorHAnsi" w:cstheme="minorBidi"/>
                 <w:lang w:eastAsia="en-US"/>
               </w:rPr>
-              <w:t>Eve Shalley</w:t>
-            </w:r>
+              <w:t xml:space="preserve">Eve </w:t>
+            </w:r>
+            <w:proofErr w:type="spellStart"/>
+            <w:r>
+              <w:rPr>
+                <w:rFonts w:asciiTheme="majorHAnsi" w:eastAsiaTheme="minorHAnsi" w:hAnsiTheme="majorHAnsi" w:cstheme="minorBidi"/>
+                <w:lang w:eastAsia="en-US"/>
+              </w:rPr>
+              <w:t>Shalley</w:t>
+            </w:r>
+            <w:proofErr w:type="spellEnd"/>
           </w:p>
         </w:tc>
         <w:tc>
@@ -518,6 +615,7 @@
                 <w:lang w:eastAsia="en-US"/>
               </w:rPr>
             </w:pPr>
+            <w:proofErr w:type="gramStart"/>
             <w:r>
               <w:rPr>
                 <w:rFonts w:asciiTheme="majorHAnsi" w:eastAsiaTheme="minorHAnsi" w:hAnsiTheme="majorHAnsi" w:cstheme="minorBidi"/>
@@ -525,6 +623,7 @@
               </w:rPr>
               <w:t>x</w:t>
             </w:r>
+            <w:proofErr w:type="gramEnd"/>
           </w:p>
         </w:tc>
         <w:tc>
@@ -558,6 +657,7 @@
                 <w:lang w:eastAsia="en-US"/>
               </w:rPr>
             </w:pPr>
+            <w:proofErr w:type="gramStart"/>
             <w:r>
               <w:rPr>
                 <w:rFonts w:asciiTheme="majorHAnsi" w:eastAsiaTheme="minorHAnsi" w:hAnsiTheme="majorHAnsi" w:cstheme="minorBidi"/>
@@ -565,6 +665,7 @@
               </w:rPr>
               <w:t>x</w:t>
             </w:r>
+            <w:proofErr w:type="gramEnd"/>
           </w:p>
         </w:tc>
       </w:tr>
@@ -585,8 +686,17 @@
                 <w:rFonts w:asciiTheme="majorHAnsi" w:eastAsiaTheme="minorHAnsi" w:hAnsiTheme="majorHAnsi" w:cstheme="minorBidi"/>
                 <w:lang w:eastAsia="en-US"/>
               </w:rPr>
-              <w:t>Jacob Mensah</w:t>
-            </w:r>
+              <w:t xml:space="preserve">Jacob </w:t>
+            </w:r>
+            <w:proofErr w:type="spellStart"/>
+            <w:r>
+              <w:rPr>
+                <w:rFonts w:asciiTheme="majorHAnsi" w:eastAsiaTheme="minorHAnsi" w:hAnsiTheme="majorHAnsi" w:cstheme="minorBidi"/>
+                <w:lang w:eastAsia="en-US"/>
+              </w:rPr>
+              <w:t>Mensah</w:t>
+            </w:r>
+            <w:proofErr w:type="spellEnd"/>
           </w:p>
         </w:tc>
         <w:tc>
@@ -618,8 +728,17 @@
                 <w:rFonts w:asciiTheme="majorHAnsi" w:eastAsiaTheme="minorHAnsi" w:hAnsiTheme="majorHAnsi" w:cstheme="minorBidi"/>
                 <w:lang w:eastAsia="en-US"/>
               </w:rPr>
-              <w:t>Tony Kerlavage</w:t>
-            </w:r>
+              <w:t xml:space="preserve">Tony </w:t>
+            </w:r>
+            <w:proofErr w:type="spellStart"/>
+            <w:r>
+              <w:rPr>
+                <w:rFonts w:asciiTheme="majorHAnsi" w:eastAsiaTheme="minorHAnsi" w:hAnsiTheme="majorHAnsi" w:cstheme="minorBidi"/>
+                <w:lang w:eastAsia="en-US"/>
+              </w:rPr>
+              <w:t>Kerlavage</w:t>
+            </w:r>
+            <w:proofErr w:type="spellEnd"/>
           </w:p>
         </w:tc>
         <w:tc>
@@ -668,6 +787,7 @@
                 <w:lang w:eastAsia="en-US"/>
               </w:rPr>
             </w:pPr>
+            <w:proofErr w:type="gramStart"/>
             <w:r>
               <w:rPr>
                 <w:rFonts w:asciiTheme="majorHAnsi" w:eastAsiaTheme="minorHAnsi" w:hAnsiTheme="majorHAnsi" w:cstheme="minorBidi"/>
@@ -675,6 +795,7 @@
               </w:rPr>
               <w:t>x</w:t>
             </w:r>
+            <w:proofErr w:type="gramEnd"/>
           </w:p>
         </w:tc>
         <w:tc>
@@ -708,6 +829,7 @@
                 <w:lang w:eastAsia="en-US"/>
               </w:rPr>
             </w:pPr>
+            <w:proofErr w:type="gramStart"/>
             <w:r>
               <w:rPr>
                 <w:rFonts w:asciiTheme="majorHAnsi" w:eastAsiaTheme="minorHAnsi" w:hAnsiTheme="majorHAnsi" w:cstheme="minorBidi"/>
@@ -715,6 +837,7 @@
               </w:rPr>
               <w:t>x</w:t>
             </w:r>
+            <w:proofErr w:type="gramEnd"/>
           </w:p>
         </w:tc>
       </w:tr>
@@ -750,6 +873,7 @@
                 <w:lang w:eastAsia="en-US"/>
               </w:rPr>
             </w:pPr>
+            <w:proofErr w:type="gramStart"/>
             <w:r>
               <w:rPr>
                 <w:rFonts w:asciiTheme="majorHAnsi" w:eastAsiaTheme="minorHAnsi" w:hAnsiTheme="majorHAnsi" w:cstheme="minorBidi"/>
@@ -757,6 +881,7 @@
               </w:rPr>
               <w:t>x</w:t>
             </w:r>
+            <w:proofErr w:type="gramEnd"/>
           </w:p>
         </w:tc>
         <w:tc>
@@ -770,13 +895,31 @@
                 <w:lang w:eastAsia="en-US"/>
               </w:rPr>
             </w:pPr>
-            <w:r>
-              <w:rPr>
-                <w:rFonts w:asciiTheme="majorHAnsi" w:eastAsiaTheme="minorHAnsi" w:hAnsiTheme="majorHAnsi" w:cstheme="minorBidi"/>
-                <w:lang w:eastAsia="en-US"/>
-              </w:rPr>
-              <w:t>Xiaopeng Bian</w:t>
-            </w:r>
+            <w:proofErr w:type="spellStart"/>
+            <w:r>
+              <w:rPr>
+                <w:rFonts w:asciiTheme="majorHAnsi" w:eastAsiaTheme="minorHAnsi" w:hAnsiTheme="majorHAnsi" w:cstheme="minorBidi"/>
+                <w:lang w:eastAsia="en-US"/>
+              </w:rPr>
+              <w:t>Xiaopeng</w:t>
+            </w:r>
+            <w:proofErr w:type="spellEnd"/>
+            <w:r>
+              <w:rPr>
+                <w:rFonts w:asciiTheme="majorHAnsi" w:eastAsiaTheme="minorHAnsi" w:hAnsiTheme="majorHAnsi" w:cstheme="minorBidi"/>
+                <w:lang w:eastAsia="en-US"/>
+              </w:rPr>
+              <w:t xml:space="preserve"> </w:t>
+            </w:r>
+            <w:proofErr w:type="spellStart"/>
+            <w:r>
+              <w:rPr>
+                <w:rFonts w:asciiTheme="majorHAnsi" w:eastAsiaTheme="minorHAnsi" w:hAnsiTheme="majorHAnsi" w:cstheme="minorBidi"/>
+                <w:lang w:eastAsia="en-US"/>
+              </w:rPr>
+              <w:t>Bian</w:t>
+            </w:r>
+            <w:proofErr w:type="spellEnd"/>
           </w:p>
         </w:tc>
         <w:tc>
@@ -790,6 +933,7 @@
                 <w:lang w:eastAsia="en-US"/>
               </w:rPr>
             </w:pPr>
+            <w:proofErr w:type="gramStart"/>
             <w:r>
               <w:rPr>
                 <w:rFonts w:asciiTheme="majorHAnsi" w:eastAsiaTheme="minorHAnsi" w:hAnsiTheme="majorHAnsi" w:cstheme="minorBidi"/>
@@ -797,6 +941,7 @@
               </w:rPr>
               <w:t>x</w:t>
             </w:r>
+            <w:proofErr w:type="gramEnd"/>
           </w:p>
         </w:tc>
       </w:tr>
@@ -817,8 +962,17 @@
                 <w:rFonts w:asciiTheme="majorHAnsi" w:eastAsiaTheme="minorHAnsi" w:hAnsiTheme="majorHAnsi" w:cstheme="minorBidi"/>
                 <w:lang w:eastAsia="en-US"/>
               </w:rPr>
-              <w:t>JP Marple</w:t>
-            </w:r>
+              <w:t xml:space="preserve">JP </w:t>
+            </w:r>
+            <w:proofErr w:type="spellStart"/>
+            <w:r>
+              <w:rPr>
+                <w:rFonts w:asciiTheme="majorHAnsi" w:eastAsiaTheme="minorHAnsi" w:hAnsiTheme="majorHAnsi" w:cstheme="minorBidi"/>
+                <w:lang w:eastAsia="en-US"/>
+              </w:rPr>
+              <w:t>Marple</w:t>
+            </w:r>
+            <w:proofErr w:type="spellEnd"/>
           </w:p>
         </w:tc>
         <w:tc>
@@ -832,6 +986,7 @@
                 <w:lang w:eastAsia="en-US"/>
               </w:rPr>
             </w:pPr>
+            <w:proofErr w:type="gramStart"/>
             <w:r>
               <w:rPr>
                 <w:rFonts w:asciiTheme="majorHAnsi" w:eastAsiaTheme="minorHAnsi" w:hAnsiTheme="majorHAnsi" w:cstheme="minorBidi"/>
@@ -839,6 +994,7 @@
               </w:rPr>
               <w:t>x</w:t>
             </w:r>
+            <w:proofErr w:type="gramEnd"/>
           </w:p>
         </w:tc>
         <w:tc>
@@ -852,13 +1008,31 @@
                 <w:lang w:eastAsia="en-US"/>
               </w:rPr>
             </w:pPr>
-            <w:r>
-              <w:rPr>
-                <w:rFonts w:asciiTheme="majorHAnsi" w:eastAsiaTheme="minorHAnsi" w:hAnsiTheme="majorHAnsi" w:cstheme="minorBidi"/>
-                <w:lang w:eastAsia="en-US"/>
-              </w:rPr>
-              <w:t>Yeon Choi</w:t>
-            </w:r>
+            <w:proofErr w:type="spellStart"/>
+            <w:r>
+              <w:rPr>
+                <w:rFonts w:asciiTheme="majorHAnsi" w:eastAsiaTheme="minorHAnsi" w:hAnsiTheme="majorHAnsi" w:cstheme="minorBidi"/>
+                <w:lang w:eastAsia="en-US"/>
+              </w:rPr>
+              <w:t>Yeon</w:t>
+            </w:r>
+            <w:proofErr w:type="spellEnd"/>
+            <w:r>
+              <w:rPr>
+                <w:rFonts w:asciiTheme="majorHAnsi" w:eastAsiaTheme="minorHAnsi" w:hAnsiTheme="majorHAnsi" w:cstheme="minorBidi"/>
+                <w:lang w:eastAsia="en-US"/>
+              </w:rPr>
+              <w:t xml:space="preserve"> </w:t>
+            </w:r>
+            <w:proofErr w:type="spellStart"/>
+            <w:r>
+              <w:rPr>
+                <w:rFonts w:asciiTheme="majorHAnsi" w:eastAsiaTheme="minorHAnsi" w:hAnsiTheme="majorHAnsi" w:cstheme="minorBidi"/>
+                <w:lang w:eastAsia="en-US"/>
+              </w:rPr>
+              <w:t>Choi</w:t>
+            </w:r>
+            <w:proofErr w:type="spellEnd"/>
           </w:p>
         </w:tc>
         <w:tc>
@@ -887,13 +1061,31 @@
                 <w:lang w:eastAsia="en-US"/>
               </w:rPr>
             </w:pPr>
-            <w:r>
-              <w:rPr>
-                <w:rFonts w:asciiTheme="majorHAnsi" w:eastAsiaTheme="minorHAnsi" w:hAnsiTheme="majorHAnsi" w:cstheme="minorBidi"/>
-                <w:lang w:eastAsia="en-US"/>
-              </w:rPr>
-              <w:t>Juli Klemm</w:t>
-            </w:r>
+            <w:proofErr w:type="spellStart"/>
+            <w:r>
+              <w:rPr>
+                <w:rFonts w:asciiTheme="majorHAnsi" w:eastAsiaTheme="minorHAnsi" w:hAnsiTheme="majorHAnsi" w:cstheme="minorBidi"/>
+                <w:lang w:eastAsia="en-US"/>
+              </w:rPr>
+              <w:t>Juli</w:t>
+            </w:r>
+            <w:proofErr w:type="spellEnd"/>
+            <w:r>
+              <w:rPr>
+                <w:rFonts w:asciiTheme="majorHAnsi" w:eastAsiaTheme="minorHAnsi" w:hAnsiTheme="majorHAnsi" w:cstheme="minorBidi"/>
+                <w:lang w:eastAsia="en-US"/>
+              </w:rPr>
+              <w:t xml:space="preserve"> </w:t>
+            </w:r>
+            <w:proofErr w:type="spellStart"/>
+            <w:r>
+              <w:rPr>
+                <w:rFonts w:asciiTheme="majorHAnsi" w:eastAsiaTheme="minorHAnsi" w:hAnsiTheme="majorHAnsi" w:cstheme="minorBidi"/>
+                <w:lang w:eastAsia="en-US"/>
+              </w:rPr>
+              <w:t>Klemm</w:t>
+            </w:r>
+            <w:proofErr w:type="spellEnd"/>
           </w:p>
         </w:tc>
         <w:tc>
@@ -907,6 +1099,7 @@
                 <w:lang w:eastAsia="en-US"/>
               </w:rPr>
             </w:pPr>
+            <w:proofErr w:type="gramStart"/>
             <w:r>
               <w:rPr>
                 <w:rFonts w:asciiTheme="majorHAnsi" w:eastAsiaTheme="minorHAnsi" w:hAnsiTheme="majorHAnsi" w:cstheme="minorBidi"/>
@@ -914,6 +1107,7 @@
               </w:rPr>
               <w:t>x</w:t>
             </w:r>
+            <w:proofErr w:type="gramEnd"/>
           </w:p>
         </w:tc>
         <w:tc>
@@ -927,12 +1121,21 @@
                 <w:lang w:eastAsia="en-US"/>
               </w:rPr>
             </w:pPr>
-            <w:r>
-              <w:rPr>
-                <w:rFonts w:asciiTheme="majorHAnsi" w:eastAsiaTheme="minorHAnsi" w:hAnsiTheme="majorHAnsi" w:cstheme="minorBidi"/>
-                <w:lang w:eastAsia="en-US"/>
-              </w:rPr>
-              <w:t>Zhong Li</w:t>
+            <w:proofErr w:type="spellStart"/>
+            <w:r>
+              <w:rPr>
+                <w:rFonts w:asciiTheme="majorHAnsi" w:eastAsiaTheme="minorHAnsi" w:hAnsiTheme="majorHAnsi" w:cstheme="minorBidi"/>
+                <w:lang w:eastAsia="en-US"/>
+              </w:rPr>
+              <w:t>Zhong</w:t>
+            </w:r>
+            <w:proofErr w:type="spellEnd"/>
+            <w:r>
+              <w:rPr>
+                <w:rFonts w:asciiTheme="majorHAnsi" w:eastAsiaTheme="minorHAnsi" w:hAnsiTheme="majorHAnsi" w:cstheme="minorBidi"/>
+                <w:lang w:eastAsia="en-US"/>
+              </w:rPr>
+              <w:t xml:space="preserve"> Li</w:t>
             </w:r>
           </w:p>
         </w:tc>
@@ -947,6 +1150,7 @@
                 <w:lang w:eastAsia="en-US"/>
               </w:rPr>
             </w:pPr>
+            <w:proofErr w:type="gramStart"/>
             <w:r>
               <w:rPr>
                 <w:rFonts w:asciiTheme="majorHAnsi" w:eastAsiaTheme="minorHAnsi" w:hAnsiTheme="majorHAnsi" w:cstheme="minorBidi"/>
@@ -954,6 +1158,7 @@
               </w:rPr>
               <w:t>x</w:t>
             </w:r>
+            <w:proofErr w:type="gramEnd"/>
           </w:p>
         </w:tc>
       </w:tr>
@@ -974,8 +1179,17 @@
                 <w:rFonts w:asciiTheme="majorHAnsi" w:eastAsiaTheme="minorHAnsi" w:hAnsiTheme="majorHAnsi" w:cstheme="minorBidi"/>
                 <w:lang w:eastAsia="en-US"/>
               </w:rPr>
-              <w:t>Larry Brem</w:t>
-            </w:r>
+              <w:t xml:space="preserve">Larry </w:t>
+            </w:r>
+            <w:proofErr w:type="spellStart"/>
+            <w:r>
+              <w:rPr>
+                <w:rFonts w:asciiTheme="majorHAnsi" w:eastAsiaTheme="minorHAnsi" w:hAnsiTheme="majorHAnsi" w:cstheme="minorBidi"/>
+                <w:lang w:eastAsia="en-US"/>
+              </w:rPr>
+              <w:t>Brem</w:t>
+            </w:r>
+            <w:proofErr w:type="spellEnd"/>
           </w:p>
         </w:tc>
         <w:tc>
@@ -1050,6 +1264,7 @@
                 <w:lang w:eastAsia="en-US"/>
               </w:rPr>
             </w:pPr>
+            <w:proofErr w:type="gramStart"/>
             <w:r>
               <w:rPr>
                 <w:rFonts w:asciiTheme="majorHAnsi" w:eastAsiaTheme="minorHAnsi" w:hAnsiTheme="majorHAnsi" w:cstheme="minorBidi"/>
@@ -1057,6 +1272,7 @@
               </w:rPr>
               <w:t>x</w:t>
             </w:r>
+            <w:proofErr w:type="gramEnd"/>
           </w:p>
         </w:tc>
         <w:tc>
@@ -1130,8 +1346,15 @@
           <w:lang w:eastAsia="ja-JP"/>
         </w:rPr>
       </w:pPr>
-      <w:r>
-        <w:t>caArray:</w:t>
+      <w:proofErr w:type="spellStart"/>
+      <w:proofErr w:type="gramStart"/>
+      <w:r>
+        <w:t>caArray</w:t>
+      </w:r>
+      <w:proofErr w:type="spellEnd"/>
+      <w:proofErr w:type="gramEnd"/>
+      <w:r>
+        <w:t>:</w:t>
       </w:r>
     </w:p>
     <w:p>
@@ -1146,12 +1369,23 @@
           <w:lang w:eastAsia="en-US"/>
         </w:rPr>
       </w:pPr>
-      <w:r>
-        <w:rPr>
-          <w:rFonts w:asciiTheme="majorHAnsi" w:eastAsiaTheme="minorHAnsi" w:hAnsiTheme="majorHAnsi" w:cstheme="minorBidi"/>
-          <w:lang w:eastAsia="en-US"/>
-        </w:rPr>
-        <w:t>caArray development team additional resource</w:t>
+      <w:proofErr w:type="spellStart"/>
+      <w:proofErr w:type="gramStart"/>
+      <w:r>
+        <w:rPr>
+          <w:rFonts w:asciiTheme="majorHAnsi" w:eastAsiaTheme="minorHAnsi" w:hAnsiTheme="majorHAnsi" w:cstheme="minorBidi"/>
+          <w:lang w:eastAsia="en-US"/>
+        </w:rPr>
+        <w:t>caArray</w:t>
+      </w:r>
+      <w:proofErr w:type="spellEnd"/>
+      <w:proofErr w:type="gramEnd"/>
+      <w:r>
+        <w:rPr>
+          <w:rFonts w:asciiTheme="majorHAnsi" w:eastAsiaTheme="minorHAnsi" w:hAnsiTheme="majorHAnsi" w:cstheme="minorBidi"/>
+          <w:lang w:eastAsia="en-US"/>
+        </w:rPr>
+        <w:t xml:space="preserve"> development team additional resource</w:t>
       </w:r>
     </w:p>
     <w:p>
@@ -1191,8 +1425,17 @@
           <w:rFonts w:asciiTheme="majorHAnsi" w:eastAsiaTheme="minorHAnsi" w:hAnsiTheme="majorHAnsi" w:cstheme="minorBidi"/>
           <w:lang w:eastAsia="en-US"/>
         </w:rPr>
-        <w:t>Paul Shrabstein</w:t>
-      </w:r>
+        <w:t xml:space="preserve">Paul </w:t>
+      </w:r>
+      <w:proofErr w:type="spellStart"/>
+      <w:r>
+        <w:rPr>
+          <w:rFonts w:asciiTheme="majorHAnsi" w:eastAsiaTheme="minorHAnsi" w:hAnsiTheme="majorHAnsi" w:cstheme="minorBidi"/>
+          <w:lang w:eastAsia="en-US"/>
+        </w:rPr>
+        <w:t>Shrabstein</w:t>
+      </w:r>
+      <w:proofErr w:type="spellEnd"/>
     </w:p>
     <w:p>
       <w:pPr>
@@ -1206,12 +1449,23 @@
           <w:lang w:eastAsia="en-US"/>
         </w:rPr>
       </w:pPr>
-      <w:r>
-        <w:rPr>
-          <w:rFonts w:asciiTheme="majorHAnsi" w:eastAsiaTheme="minorHAnsi" w:hAnsiTheme="majorHAnsi" w:cstheme="minorBidi"/>
-          <w:lang w:eastAsia="en-US"/>
-        </w:rPr>
-        <w:t>caArray 2.5.0 status</w:t>
+      <w:proofErr w:type="spellStart"/>
+      <w:proofErr w:type="gramStart"/>
+      <w:r>
+        <w:rPr>
+          <w:rFonts w:asciiTheme="majorHAnsi" w:eastAsiaTheme="minorHAnsi" w:hAnsiTheme="majorHAnsi" w:cstheme="minorBidi"/>
+          <w:lang w:eastAsia="en-US"/>
+        </w:rPr>
+        <w:t>caArray</w:t>
+      </w:r>
+      <w:proofErr w:type="spellEnd"/>
+      <w:proofErr w:type="gramEnd"/>
+      <w:r>
+        <w:rPr>
+          <w:rFonts w:asciiTheme="majorHAnsi" w:eastAsiaTheme="minorHAnsi" w:hAnsiTheme="majorHAnsi" w:cstheme="minorBidi"/>
+          <w:lang w:eastAsia="en-US"/>
+        </w:rPr>
+        <w:t xml:space="preserve"> 2.5.0 status</w:t>
       </w:r>
       <w:r>
         <w:rPr>
@@ -1367,6 +1621,7 @@
           <w:lang w:eastAsia="en-US"/>
         </w:rPr>
       </w:pPr>
+      <w:proofErr w:type="spellStart"/>
       <w:r>
         <w:rPr>
           <w:rFonts w:asciiTheme="majorHAnsi" w:eastAsiaTheme="minorHAnsi" w:hAnsiTheme="majorHAnsi" w:cstheme="minorBidi"/>
@@ -1374,6 +1629,7 @@
         </w:rPr>
         <w:t>BDALite</w:t>
       </w:r>
+      <w:proofErr w:type="spellEnd"/>
       <w:r>
         <w:rPr>
           <w:rFonts w:asciiTheme="majorHAnsi" w:eastAsiaTheme="minorHAnsi" w:hAnsiTheme="majorHAnsi" w:cstheme="minorBidi"/>
@@ -1407,7 +1663,87 @@
           <w:rFonts w:asciiTheme="majorHAnsi" w:eastAsiaTheme="minorHAnsi" w:hAnsiTheme="majorHAnsi" w:cstheme="minorBidi"/>
           <w:lang w:eastAsia="en-US"/>
         </w:rPr>
-        <w:t>a dependency on a file from GForge commonlibrary repository.  GForge commonlibrary was moved to new ncisvn just last</w:t>
+        <w:t xml:space="preserve">a dependency on a file from </w:t>
+      </w:r>
+      <w:proofErr w:type="spellStart"/>
+      <w:r>
+        <w:rPr>
+          <w:rFonts w:asciiTheme="majorHAnsi" w:eastAsiaTheme="minorHAnsi" w:hAnsiTheme="majorHAnsi" w:cstheme="minorBidi"/>
+          <w:lang w:eastAsia="en-US"/>
+        </w:rPr>
+        <w:t>GForge</w:t>
+      </w:r>
+      <w:proofErr w:type="spellEnd"/>
+      <w:r>
+        <w:rPr>
+          <w:rFonts w:asciiTheme="majorHAnsi" w:eastAsiaTheme="minorHAnsi" w:hAnsiTheme="majorHAnsi" w:cstheme="minorBidi"/>
+          <w:lang w:eastAsia="en-US"/>
+        </w:rPr>
+        <w:t xml:space="preserve"> </w:t>
+      </w:r>
+      <w:proofErr w:type="spellStart"/>
+      <w:r>
+        <w:rPr>
+          <w:rFonts w:asciiTheme="majorHAnsi" w:eastAsiaTheme="minorHAnsi" w:hAnsiTheme="majorHAnsi" w:cstheme="minorBidi"/>
+          <w:lang w:eastAsia="en-US"/>
+        </w:rPr>
+        <w:t>commonlibrary</w:t>
+      </w:r>
+      <w:proofErr w:type="spellEnd"/>
+      <w:r>
+        <w:rPr>
+          <w:rFonts w:asciiTheme="majorHAnsi" w:eastAsiaTheme="minorHAnsi" w:hAnsiTheme="majorHAnsi" w:cstheme="minorBidi"/>
+          <w:lang w:eastAsia="en-US"/>
+        </w:rPr>
+        <w:t xml:space="preserve"> repository.  </w:t>
+      </w:r>
+      <w:proofErr w:type="spellStart"/>
+      <w:r>
+        <w:rPr>
+          <w:rFonts w:asciiTheme="majorHAnsi" w:eastAsiaTheme="minorHAnsi" w:hAnsiTheme="majorHAnsi" w:cstheme="minorBidi"/>
+          <w:lang w:eastAsia="en-US"/>
+        </w:rPr>
+        <w:t>GForge</w:t>
+      </w:r>
+      <w:proofErr w:type="spellEnd"/>
+      <w:r>
+        <w:rPr>
+          <w:rFonts w:asciiTheme="majorHAnsi" w:eastAsiaTheme="minorHAnsi" w:hAnsiTheme="majorHAnsi" w:cstheme="minorBidi"/>
+          <w:lang w:eastAsia="en-US"/>
+        </w:rPr>
+        <w:t xml:space="preserve"> </w:t>
+      </w:r>
+      <w:proofErr w:type="spellStart"/>
+      <w:r>
+        <w:rPr>
+          <w:rFonts w:asciiTheme="majorHAnsi" w:eastAsiaTheme="minorHAnsi" w:hAnsiTheme="majorHAnsi" w:cstheme="minorBidi"/>
+          <w:lang w:eastAsia="en-US"/>
+        </w:rPr>
+        <w:t>commonlibrary</w:t>
+      </w:r>
+      <w:proofErr w:type="spellEnd"/>
+      <w:r>
+        <w:rPr>
+          <w:rFonts w:asciiTheme="majorHAnsi" w:eastAsiaTheme="minorHAnsi" w:hAnsiTheme="majorHAnsi" w:cstheme="minorBidi"/>
+          <w:lang w:eastAsia="en-US"/>
+        </w:rPr>
+        <w:t xml:space="preserve"> was moved to new </w:t>
+      </w:r>
+      <w:proofErr w:type="spellStart"/>
+      <w:r>
+        <w:rPr>
+          <w:rFonts w:asciiTheme="majorHAnsi" w:eastAsiaTheme="minorHAnsi" w:hAnsiTheme="majorHAnsi" w:cstheme="minorBidi"/>
+          <w:lang w:eastAsia="en-US"/>
+        </w:rPr>
+        <w:t>ncisvn</w:t>
+      </w:r>
+      <w:proofErr w:type="spellEnd"/>
+      <w:r>
+        <w:rPr>
+          <w:rFonts w:asciiTheme="majorHAnsi" w:eastAsiaTheme="minorHAnsi" w:hAnsiTheme="majorHAnsi" w:cstheme="minorBidi"/>
+          <w:lang w:eastAsia="en-US"/>
+        </w:rPr>
+        <w:t xml:space="preserve"> just last</w:t>
       </w:r>
       <w:r>
         <w:rPr>
@@ -1474,7 +1810,23 @@
           <w:rFonts w:asciiTheme="majorHAnsi" w:eastAsiaTheme="minorHAnsi" w:hAnsiTheme="majorHAnsi" w:cstheme="minorBidi"/>
           <w:lang w:eastAsia="en-US"/>
         </w:rPr>
-        <w:t>Experiment data inconsistency between Production and Curation tier</w:t>
+        <w:t xml:space="preserve">Experiment data inconsistency between Production and </w:t>
+      </w:r>
+      <w:proofErr w:type="spellStart"/>
+      <w:r>
+        <w:rPr>
+          <w:rFonts w:asciiTheme="majorHAnsi" w:eastAsiaTheme="minorHAnsi" w:hAnsiTheme="majorHAnsi" w:cstheme="minorBidi"/>
+          <w:lang w:eastAsia="en-US"/>
+        </w:rPr>
+        <w:t>Curation</w:t>
+      </w:r>
+      <w:proofErr w:type="spellEnd"/>
+      <w:r>
+        <w:rPr>
+          <w:rFonts w:asciiTheme="majorHAnsi" w:eastAsiaTheme="minorHAnsi" w:hAnsiTheme="majorHAnsi" w:cstheme="minorBidi"/>
+          <w:lang w:eastAsia="en-US"/>
+        </w:rPr>
+        <w:t xml:space="preserve"> tier</w:t>
       </w:r>
     </w:p>
     <w:p>
@@ -1603,8 +1955,15 @@
       <w:pPr>
         <w:pStyle w:val="Heading3"/>
       </w:pPr>
-      <w:r>
-        <w:t>caIntegrator:</w:t>
+      <w:proofErr w:type="spellStart"/>
+      <w:proofErr w:type="gramStart"/>
+      <w:r>
+        <w:t>caIntegrator</w:t>
+      </w:r>
+      <w:proofErr w:type="spellEnd"/>
+      <w:proofErr w:type="gramEnd"/>
+      <w:r>
+        <w:t>:</w:t>
       </w:r>
     </w:p>
     <w:p>
@@ -1646,7 +2005,25 @@
           <w:szCs w:val="26"/>
           <w:lang w:eastAsia="en-US"/>
         </w:rPr>
-        <w:t>Dev tier completed. Testing/Debug ongoing.</w:t>
+        <w:t xml:space="preserve">QA tier </w:t>
+      </w:r>
+      <w:r>
+        <w:rPr>
+          <w:rFonts w:ascii="Cambria" w:hAnsi="Cambria" w:cs="Cambria"/>
+          <w:sz w:val="26"/>
+          <w:szCs w:val="26"/>
+          <w:lang w:eastAsia="en-US"/>
+        </w:rPr>
+        <w:t>– waiting for systems team</w:t>
+      </w:r>
+      <w:r>
+        <w:rPr>
+          <w:rFonts w:ascii="Cambria" w:hAnsi="Cambria" w:cs="Cambria"/>
+          <w:sz w:val="26"/>
+          <w:szCs w:val="26"/>
+          <w:lang w:eastAsia="en-US"/>
+        </w:rPr>
+        <w:t>.</w:t>
       </w:r>
     </w:p>
     <w:p>
@@ -1668,7 +2045,77 @@
           <w:szCs w:val="26"/>
           <w:lang w:eastAsia="en-US"/>
         </w:rPr>
-        <w:t>QA tier will be tested next.</w:t>
+        <w:t>Additional task on setting up UPT.</w:t>
+      </w:r>
+    </w:p>
+    <w:p>
+      <w:pPr>
+        <w:pStyle w:val="ListParagraph"/>
+        <w:numPr>
+          <w:ilvl w:val="2"/>
+          <w:numId w:val="5"/>
+        </w:numPr>
+        <w:rPr>
+          <w:rFonts w:asciiTheme="majorHAnsi" w:eastAsiaTheme="minorHAnsi" w:hAnsiTheme="majorHAnsi" w:cstheme="minorBidi"/>
+          <w:lang w:eastAsia="en-US"/>
+        </w:rPr>
+      </w:pPr>
+      <w:r>
+        <w:rPr>
+          <w:rFonts w:ascii="Cambria" w:hAnsi="Cambria" w:cs="Cambria"/>
+          <w:sz w:val="26"/>
+          <w:szCs w:val="26"/>
+          <w:lang w:eastAsia="en-US"/>
+        </w:rPr>
+        <w:t>Jan. 31</w:t>
+      </w:r>
+      <w:r>
+        <w:rPr>
+          <w:rFonts w:ascii="Cambria" w:hAnsi="Cambria" w:cs="Cambria"/>
+          <w:sz w:val="26"/>
+          <w:szCs w:val="26"/>
+          <w:vertAlign w:val="superscript"/>
+          <w:lang w:eastAsia="en-US"/>
+        </w:rPr>
+        <w:t>st</w:t>
+      </w:r>
+      <w:r>
+        <w:rPr>
+          <w:rFonts w:ascii="Cambria" w:hAnsi="Cambria" w:cs="Cambria"/>
+          <w:sz w:val="26"/>
+          <w:szCs w:val="26"/>
+          <w:lang w:eastAsia="en-US"/>
+        </w:rPr>
+        <w:t xml:space="preserve"> new</w:t>
+      </w:r>
+      <w:r>
+        <w:rPr>
+          <w:rFonts w:ascii="Cambria" w:hAnsi="Cambria" w:cs="Cambria"/>
+          <w:sz w:val="26"/>
+          <w:szCs w:val="26"/>
+          <w:lang w:eastAsia="en-US"/>
+        </w:rPr>
+        <w:t xml:space="preserve"> UPT on JBOSS 5.0</w:t>
+      </w:r>
+    </w:p>
+    <w:p>
+      <w:pPr>
+        <w:pStyle w:val="ListParagraph"/>
+        <w:numPr>
+          <w:ilvl w:val="0"/>
+          <w:numId w:val="5"/>
+        </w:numPr>
+        <w:rPr>
+          <w:rFonts w:asciiTheme="majorHAnsi" w:eastAsiaTheme="minorHAnsi" w:hAnsiTheme="majorHAnsi" w:cstheme="minorBidi"/>
+          <w:lang w:eastAsia="en-US"/>
+        </w:rPr>
+      </w:pPr>
+      <w:r>
+        <w:rPr>
+          <w:rFonts w:asciiTheme="majorHAnsi" w:eastAsiaTheme="minorHAnsi" w:hAnsiTheme="majorHAnsi" w:cstheme="minorBidi"/>
+          <w:lang w:eastAsia="en-US"/>
+        </w:rPr>
+        <w:t>Other Activities</w:t>
       </w:r>
     </w:p>
     <w:p>
@@ -1683,6 +2130,7 @@
           <w:lang w:eastAsia="en-US"/>
         </w:rPr>
       </w:pPr>
+      <w:proofErr w:type="spellStart"/>
       <w:r>
         <w:rPr>
           <w:rFonts w:ascii="Cambria" w:hAnsi="Cambria" w:cs="Cambria"/>
@@ -1690,21 +2138,9 @@
           <w:szCs w:val="26"/>
           <w:lang w:eastAsia="en-US"/>
         </w:rPr>
-        <w:t>Additional task on setting up UPT.</w:t>
-      </w:r>
-    </w:p>
-    <w:p>
-      <w:pPr>
-        <w:pStyle w:val="ListParagraph"/>
-        <w:numPr>
-          <w:ilvl w:val="2"/>
-          <w:numId w:val="5"/>
-        </w:numPr>
-        <w:rPr>
-          <w:rFonts w:asciiTheme="majorHAnsi" w:eastAsiaTheme="minorHAnsi" w:hAnsiTheme="majorHAnsi" w:cstheme="minorBidi"/>
-          <w:lang w:eastAsia="en-US"/>
-        </w:rPr>
-      </w:pPr>
+        <w:t>Xenoline</w:t>
+      </w:r>
+      <w:proofErr w:type="spellEnd"/>
       <w:r>
         <w:rPr>
           <w:rFonts w:ascii="Cambria" w:hAnsi="Cambria" w:cs="Cambria"/>
@@ -1712,34 +2148,7 @@
           <w:szCs w:val="26"/>
           <w:lang w:eastAsia="en-US"/>
         </w:rPr>
-        <w:t>Need support on setting up UPT on JBOSS 5.0</w:t>
-      </w:r>
-      <w:r>
-        <w:rPr>
-          <w:rFonts w:asciiTheme="majorHAnsi" w:eastAsiaTheme="minorHAnsi" w:hAnsiTheme="majorHAnsi" w:cstheme="minorBidi"/>
-          <w:lang w:eastAsia="en-US"/>
-        </w:rPr>
-        <w:t xml:space="preserve">Other activities </w:t>
-      </w:r>
-    </w:p>
-    <w:p>
-      <w:pPr>
-        <w:pStyle w:val="ListParagraph"/>
-        <w:numPr>
-          <w:ilvl w:val="0"/>
-          <w:numId w:val="5"/>
-        </w:numPr>
-        <w:rPr>
-          <w:rFonts w:asciiTheme="majorHAnsi" w:eastAsiaTheme="minorHAnsi" w:hAnsiTheme="majorHAnsi" w:cstheme="minorBidi"/>
-          <w:lang w:eastAsia="en-US"/>
-        </w:rPr>
-      </w:pPr>
-      <w:r>
-        <w:rPr>
-          <w:rFonts w:asciiTheme="majorHAnsi" w:eastAsiaTheme="minorHAnsi" w:hAnsiTheme="majorHAnsi" w:cstheme="minorBidi"/>
-          <w:lang w:eastAsia="en-US"/>
-        </w:rPr>
-        <w:t>Other Activities</w:t>
+        <w:t xml:space="preserve"> update: Waiting for COTR/NCI response.</w:t>
       </w:r>
     </w:p>
     <w:p>
@@ -1761,7 +2170,27 @@
           <w:szCs w:val="26"/>
           <w:lang w:eastAsia="en-US"/>
         </w:rPr>
-        <w:t>Xenoline update: Waiting for COTR/NCI response.</w:t>
+        <w:t xml:space="preserve">Options for a patch release (without AHP 3.0 upgrade) discussion – feedback from </w:t>
+      </w:r>
+      <w:proofErr w:type="spellStart"/>
+      <w:r>
+        <w:rPr>
+          <w:rFonts w:ascii="Cambria" w:hAnsi="Cambria" w:cs="Cambria"/>
+          <w:sz w:val="26"/>
+          <w:szCs w:val="26"/>
+          <w:lang w:eastAsia="en-US"/>
+        </w:rPr>
+        <w:t>BioPortal</w:t>
+      </w:r>
+      <w:proofErr w:type="spellEnd"/>
+      <w:r>
+        <w:rPr>
+          <w:rFonts w:ascii="Cambria" w:hAnsi="Cambria" w:cs="Cambria"/>
+          <w:sz w:val="26"/>
+          <w:szCs w:val="26"/>
+          <w:lang w:eastAsia="en-US"/>
+        </w:rPr>
+        <w:t xml:space="preserve"> team</w:t>
       </w:r>
     </w:p>
     <w:p>
@@ -1783,7 +2212,47 @@
           <w:szCs w:val="26"/>
           <w:lang w:eastAsia="en-US"/>
         </w:rPr>
-        <w:t>Options for a patch release (without AHP 3.0 upgrade) discussion – feedback from BioPortal team</w:t>
+        <w:t>JBOSS version dependency (</w:t>
+      </w:r>
+      <w:proofErr w:type="spellStart"/>
+      <w:r>
+        <w:rPr>
+          <w:rFonts w:ascii="Cambria" w:hAnsi="Cambria" w:cs="Cambria"/>
+          <w:sz w:val="26"/>
+          <w:szCs w:val="26"/>
+          <w:lang w:eastAsia="en-US"/>
+        </w:rPr>
+        <w:t>caArray</w:t>
+      </w:r>
+      <w:proofErr w:type="spellEnd"/>
+      <w:r>
+        <w:rPr>
+          <w:rFonts w:ascii="Cambria" w:hAnsi="Cambria" w:cs="Cambria"/>
+          <w:sz w:val="26"/>
+          <w:szCs w:val="26"/>
+          <w:lang w:eastAsia="en-US"/>
+        </w:rPr>
+        <w:t xml:space="preserve"> and </w:t>
+      </w:r>
+      <w:proofErr w:type="spellStart"/>
+      <w:r>
+        <w:rPr>
+          <w:rFonts w:ascii="Cambria" w:hAnsi="Cambria" w:cs="Cambria"/>
+          <w:sz w:val="26"/>
+          <w:szCs w:val="26"/>
+          <w:lang w:eastAsia="en-US"/>
+        </w:rPr>
+        <w:t>caIntegrator</w:t>
+      </w:r>
+      <w:proofErr w:type="spellEnd"/>
+      <w:r>
+        <w:rPr>
+          <w:rFonts w:ascii="Cambria" w:hAnsi="Cambria" w:cs="Cambria"/>
+          <w:sz w:val="26"/>
+          <w:szCs w:val="26"/>
+          <w:lang w:eastAsia="en-US"/>
+        </w:rPr>
+        <w:t>)</w:t>
       </w:r>
     </w:p>
     <w:p>
@@ -1805,29 +2274,7 @@
           <w:szCs w:val="26"/>
           <w:lang w:eastAsia="en-US"/>
         </w:rPr>
-        <w:t>508 scan results – 96% pass</w:t>
-      </w:r>
-    </w:p>
-    <w:p>
-      <w:pPr>
-        <w:pStyle w:val="ListParagraph"/>
-        <w:numPr>
-          <w:ilvl w:val="1"/>
-          <w:numId w:val="5"/>
-        </w:numPr>
-        <w:rPr>
-          <w:rFonts w:asciiTheme="majorHAnsi" w:eastAsiaTheme="minorHAnsi" w:hAnsiTheme="majorHAnsi" w:cstheme="minorBidi"/>
-          <w:lang w:eastAsia="en-US"/>
-        </w:rPr>
-      </w:pPr>
-      <w:r>
-        <w:rPr>
-          <w:rFonts w:ascii="Cambria" w:hAnsi="Cambria" w:cs="Cambria"/>
-          <w:sz w:val="26"/>
-          <w:szCs w:val="26"/>
-          <w:lang w:eastAsia="en-US"/>
-        </w:rPr>
-        <w:t>JBOSS version dependency (caArray and caIntegrator)</w:t>
+        <w:t>TRANSCEND user stories</w:t>
       </w:r>
     </w:p>
     <w:p>
@@ -1922,7 +2369,38 @@
           <w:szCs w:val="26"/>
           <w:lang w:eastAsia="en-US"/>
         </w:rPr>
-        <w:t>Need to find out more about the format (sample files) for the data to be uploaded in caArray(Agilent 44K and others).</w:t>
+        <w:t xml:space="preserve">Need to find out more about the format (sample files) for the data to be uploaded in </w:t>
+      </w:r>
+      <w:proofErr w:type="spellStart"/>
+      <w:proofErr w:type="gramStart"/>
+      <w:r>
+        <w:rPr>
+          <w:rFonts w:ascii="Cambria" w:hAnsi="Cambria" w:cs="Cambria"/>
+          <w:sz w:val="26"/>
+          <w:szCs w:val="26"/>
+          <w:lang w:eastAsia="en-US"/>
+        </w:rPr>
+        <w:t>caArray</w:t>
+      </w:r>
+      <w:proofErr w:type="spellEnd"/>
+      <w:r>
+        <w:rPr>
+          <w:rFonts w:ascii="Cambria" w:hAnsi="Cambria" w:cs="Cambria"/>
+          <w:sz w:val="26"/>
+          <w:szCs w:val="26"/>
+          <w:lang w:eastAsia="en-US"/>
+        </w:rPr>
+        <w:t>(</w:t>
+      </w:r>
+      <w:proofErr w:type="gramEnd"/>
+      <w:r>
+        <w:rPr>
+          <w:rFonts w:ascii="Cambria" w:hAnsi="Cambria" w:cs="Cambria"/>
+          <w:sz w:val="26"/>
+          <w:szCs w:val="26"/>
+          <w:lang w:eastAsia="en-US"/>
+        </w:rPr>
+        <w:t>Agilent 44K and others).</w:t>
       </w:r>
     </w:p>
     <w:p>
@@ -1951,7 +2429,27 @@
           <w:szCs w:val="26"/>
           <w:lang w:eastAsia="en-US"/>
         </w:rPr>
-        <w:t>Permission Model – waiting for the final decision from Santosh/Architect Team</w:t>
+        <w:t xml:space="preserve">Permission Model – waiting for the final decision from </w:t>
+      </w:r>
+      <w:proofErr w:type="spellStart"/>
+      <w:r>
+        <w:rPr>
+          <w:rFonts w:ascii="Cambria" w:hAnsi="Cambria" w:cs="Cambria"/>
+          <w:sz w:val="26"/>
+          <w:szCs w:val="26"/>
+          <w:lang w:eastAsia="en-US"/>
+        </w:rPr>
+        <w:t>Santosh</w:t>
+      </w:r>
+      <w:proofErr w:type="spellEnd"/>
+      <w:r>
+        <w:rPr>
+          <w:rFonts w:ascii="Cambria" w:hAnsi="Cambria" w:cs="Cambria"/>
+          <w:sz w:val="26"/>
+          <w:szCs w:val="26"/>
+          <w:lang w:eastAsia="en-US"/>
+        </w:rPr>
+        <w:t>/Architect Team</w:t>
       </w:r>
     </w:p>
     <w:p>
@@ -1980,7 +2478,16 @@
           <w:szCs w:val="26"/>
           <w:lang w:eastAsia="en-US"/>
         </w:rPr>
-        <w:t>Study Archive – (on hold due to AHP3.0 work)</w:t>
+        <w:t xml:space="preserve">Study Archive – </w:t>
+      </w:r>
+      <w:r>
+        <w:rPr>
+          <w:rFonts w:ascii="Cambria" w:hAnsi="Cambria" w:cs="Cambria"/>
+          <w:sz w:val="26"/>
+          <w:szCs w:val="26"/>
+          <w:lang w:eastAsia="en-US"/>
+        </w:rPr>
+        <w:t>ongoing</w:t>
       </w:r>
     </w:p>
     <w:p>
@@ -2007,7 +2514,14 @@
           <w:rFonts w:asciiTheme="majorHAnsi" w:hAnsiTheme="majorHAnsi"/>
           <w:sz w:val="26"/>
         </w:rPr>
-        <w:t>Eve will create an overall TRANSCEND project plan with milestones from each project and dependencies between projects. Monthly all-hands TRANSCEND technical meetings will start in January.</w:t>
+        <w:t>TRANSCEND meeting tomorrow - Agenda</w:t>
+      </w:r>
+      <w:r>
+        <w:rPr>
+          <w:rFonts w:asciiTheme="majorHAnsi" w:hAnsiTheme="majorHAnsi"/>
+          <w:sz w:val="26"/>
+        </w:rPr>
+        <w:t>.</w:t>
       </w:r>
     </w:p>
     <w:p>
@@ -2083,7 +2597,15 @@
         <w:t xml:space="preserve">Dependency to </w:t>
       </w:r>
       <w:r>
-        <w:t>old svn repository that was just retired recently.</w:t>
+        <w:t xml:space="preserve">old </w:t>
+      </w:r>
+      <w:proofErr w:type="spellStart"/>
+      <w:r>
+        <w:t>svn</w:t>
+      </w:r>
+      <w:proofErr w:type="spellEnd"/>
+      <w:r>
+        <w:t xml:space="preserve"> repository that was just retired recently.</w:t>
       </w:r>
     </w:p>
     <w:p>
@@ -2352,7 +2874,23 @@
                 <w:rFonts w:asciiTheme="majorHAnsi" w:eastAsiaTheme="minorHAnsi" w:hAnsiTheme="majorHAnsi" w:cstheme="minorBidi"/>
                 <w:lang w:eastAsia="en-US"/>
               </w:rPr>
-              <w:t>Set up a meeting to discuss caGrid 1.2 upgrade</w:t>
+              <w:t xml:space="preserve">Set up a meeting to discuss </w:t>
+            </w:r>
+            <w:proofErr w:type="spellStart"/>
+            <w:r>
+              <w:rPr>
+                <w:rFonts w:asciiTheme="majorHAnsi" w:eastAsiaTheme="minorHAnsi" w:hAnsiTheme="majorHAnsi" w:cstheme="minorBidi"/>
+                <w:lang w:eastAsia="en-US"/>
+              </w:rPr>
+              <w:t>caGrid</w:t>
+            </w:r>
+            <w:proofErr w:type="spellEnd"/>
+            <w:r>
+              <w:rPr>
+                <w:rFonts w:asciiTheme="majorHAnsi" w:eastAsiaTheme="minorHAnsi" w:hAnsiTheme="majorHAnsi" w:cstheme="minorBidi"/>
+                <w:lang w:eastAsia="en-US"/>
+              </w:rPr>
+              <w:t xml:space="preserve"> 1.2 upgrade</w:t>
             </w:r>
           </w:p>
         </w:tc>
@@ -2456,7 +2994,23 @@
                 <w:rFonts w:asciiTheme="majorHAnsi" w:eastAsiaTheme="minorHAnsi" w:hAnsiTheme="majorHAnsi" w:cstheme="minorBidi"/>
                 <w:lang w:eastAsia="en-US"/>
               </w:rPr>
-              <w:t>Talk to the UPT team re: dissuading caArray users from creating groups within UPT.</w:t>
+              <w:t xml:space="preserve">Talk to the UPT team re: dissuading </w:t>
+            </w:r>
+            <w:proofErr w:type="spellStart"/>
+            <w:r>
+              <w:rPr>
+                <w:rFonts w:asciiTheme="majorHAnsi" w:eastAsiaTheme="minorHAnsi" w:hAnsiTheme="majorHAnsi" w:cstheme="minorBidi"/>
+                <w:lang w:eastAsia="en-US"/>
+              </w:rPr>
+              <w:t>caArray</w:t>
+            </w:r>
+            <w:proofErr w:type="spellEnd"/>
+            <w:r>
+              <w:rPr>
+                <w:rFonts w:asciiTheme="majorHAnsi" w:eastAsiaTheme="minorHAnsi" w:hAnsiTheme="majorHAnsi" w:cstheme="minorBidi"/>
+                <w:lang w:eastAsia="en-US"/>
+              </w:rPr>
+              <w:t xml:space="preserve"> users from creating groups within UPT.</w:t>
             </w:r>
           </w:p>
         </w:tc>
@@ -2483,8 +3037,17 @@
                 <w:rFonts w:asciiTheme="majorHAnsi" w:eastAsiaTheme="minorHAnsi" w:hAnsiTheme="majorHAnsi" w:cstheme="minorBidi"/>
                 <w:lang w:eastAsia="en-US"/>
               </w:rPr>
-              <w:t xml:space="preserve"> and Larry Brem</w:t>
-            </w:r>
+              <w:t xml:space="preserve"> and Larry </w:t>
+            </w:r>
+            <w:proofErr w:type="spellStart"/>
+            <w:r>
+              <w:rPr>
+                <w:rFonts w:asciiTheme="majorHAnsi" w:eastAsiaTheme="minorHAnsi" w:hAnsiTheme="majorHAnsi" w:cstheme="minorBidi"/>
+                <w:lang w:eastAsia="en-US"/>
+              </w:rPr>
+              <w:t>Brem</w:t>
+            </w:r>
+            <w:proofErr w:type="spellEnd"/>
           </w:p>
         </w:tc>
         <w:tc>
@@ -2537,7 +3100,39 @@
                 <w:rFonts w:asciiTheme="majorHAnsi" w:eastAsiaTheme="minorHAnsi" w:hAnsiTheme="majorHAnsi" w:cstheme="minorBidi"/>
                 <w:lang w:eastAsia="en-US"/>
               </w:rPr>
-              <w:t>From Sudha, will start taking action – more information from Sudha Tuesday, 1/17/2012</w:t>
+              <w:t xml:space="preserve">From </w:t>
+            </w:r>
+            <w:proofErr w:type="spellStart"/>
+            <w:r>
+              <w:rPr>
+                <w:rFonts w:asciiTheme="majorHAnsi" w:eastAsiaTheme="minorHAnsi" w:hAnsiTheme="majorHAnsi" w:cstheme="minorBidi"/>
+                <w:lang w:eastAsia="en-US"/>
+              </w:rPr>
+              <w:t>Sudha</w:t>
+            </w:r>
+            <w:proofErr w:type="spellEnd"/>
+            <w:r>
+              <w:rPr>
+                <w:rFonts w:asciiTheme="majorHAnsi" w:eastAsiaTheme="minorHAnsi" w:hAnsiTheme="majorHAnsi" w:cstheme="minorBidi"/>
+                <w:lang w:eastAsia="en-US"/>
+              </w:rPr>
+              <w:t xml:space="preserve">, will start taking action – more information from </w:t>
+            </w:r>
+            <w:proofErr w:type="spellStart"/>
+            <w:r>
+              <w:rPr>
+                <w:rFonts w:asciiTheme="majorHAnsi" w:eastAsiaTheme="minorHAnsi" w:hAnsiTheme="majorHAnsi" w:cstheme="minorBidi"/>
+                <w:lang w:eastAsia="en-US"/>
+              </w:rPr>
+              <w:t>Sudha</w:t>
+            </w:r>
+            <w:proofErr w:type="spellEnd"/>
+            <w:r>
+              <w:rPr>
+                <w:rFonts w:asciiTheme="majorHAnsi" w:eastAsiaTheme="minorHAnsi" w:hAnsiTheme="majorHAnsi" w:cstheme="minorBidi"/>
+                <w:lang w:eastAsia="en-US"/>
+              </w:rPr>
+              <w:t xml:space="preserve"> Tuesday, 1/17/2012</w:t>
             </w:r>
             <w:r>
               <w:rPr>
@@ -3469,6 +4064,19 @@
     </w:rPr>
   </w:style>
   <w:style w:type="character" w:customStyle="1" w:styleId="BalloonTextChar5">
+    <w:name w:val="Balloon Text Char"/>
+    <w:basedOn w:val="DefaultParagraphFont"/>
+    <w:link w:val="BalloonText"/>
+    <w:uiPriority w:val="99"/>
+    <w:semiHidden/>
+    <w:rsid w:val="00EA4BF0"/>
+    <w:rPr>
+      <w:rFonts w:ascii="Lucida Grande" w:hAnsi="Lucida Grande"/>
+      <w:sz w:val="18"/>
+      <w:szCs w:val="18"/>
+    </w:rPr>
+  </w:style>
+  <w:style w:type="character" w:customStyle="1" w:styleId="BalloonTextChar6">
     <w:name w:val="Balloon Text Char"/>
     <w:basedOn w:val="DefaultParagraphFont"/>
     <w:link w:val="BalloonText"/>

</xml_diff>